<commit_message>
added output in document
</commit_message>
<xml_diff>
--- a/ATTest/ATTest.docx
+++ b/ATTest/ATTest.docx
@@ -815,14 +815,27 @@
       <w:r>
         <w:t xml:space="preserve">Figure </w:t>
       </w:r>
-      <w:fldSimple w:instr=" SEQ Figure \* ARABIC ">
-        <w:r>
-          <w:rPr>
-            <w:noProof/>
-          </w:rPr>
-          <w:t>1</w:t>
-        </w:r>
-      </w:fldSimple>
+      <w:r>
+        <w:fldChar w:fldCharType="begin"/>
+      </w:r>
+      <w:r>
+        <w:instrText xml:space="preserve"> SEQ Figure \* ARABIC </w:instrText>
+      </w:r>
+      <w:r>
+        <w:fldChar w:fldCharType="separate"/>
+      </w:r>
+      <w:r>
+        <w:rPr>
+          <w:noProof/>
+        </w:rPr>
+        <w:t>1</w:t>
+      </w:r>
+      <w:r>
+        <w:rPr>
+          <w:noProof/>
+        </w:rPr>
+        <w:fldChar w:fldCharType="end"/>
+      </w:r>
       <w:r>
         <w:t>: System Information</w:t>
       </w:r>
@@ -933,14 +946,27 @@
       <w:r>
         <w:t xml:space="preserve">Figure </w:t>
       </w:r>
-      <w:fldSimple w:instr=" SEQ Figure \* ARABIC ">
-        <w:r>
-          <w:rPr>
-            <w:noProof/>
-          </w:rPr>
-          <w:t>2</w:t>
-        </w:r>
-      </w:fldSimple>
+      <w:r>
+        <w:fldChar w:fldCharType="begin"/>
+      </w:r>
+      <w:r>
+        <w:instrText xml:space="preserve"> SEQ Figure \* ARABIC </w:instrText>
+      </w:r>
+      <w:r>
+        <w:fldChar w:fldCharType="separate"/>
+      </w:r>
+      <w:r>
+        <w:rPr>
+          <w:noProof/>
+        </w:rPr>
+        <w:t>2</w:t>
+      </w:r>
+      <w:r>
+        <w:rPr>
+          <w:noProof/>
+        </w:rPr>
+        <w:fldChar w:fldCharType="end"/>
+      </w:r>
       <w:r>
         <w:t>: Architecture Diagram of system</w:t>
       </w:r>
@@ -1193,14 +1219,27 @@
       <w:r>
         <w:t xml:space="preserve">Figure </w:t>
       </w:r>
-      <w:fldSimple w:instr=" SEQ Figure \* ARABIC ">
-        <w:r>
-          <w:rPr>
-            <w:noProof/>
-          </w:rPr>
-          <w:t>3</w:t>
-        </w:r>
-      </w:fldSimple>
+      <w:r>
+        <w:fldChar w:fldCharType="begin"/>
+      </w:r>
+      <w:r>
+        <w:instrText xml:space="preserve"> SEQ Figure \* ARABIC </w:instrText>
+      </w:r>
+      <w:r>
+        <w:fldChar w:fldCharType="separate"/>
+      </w:r>
+      <w:r>
+        <w:rPr>
+          <w:noProof/>
+        </w:rPr>
+        <w:t>3</w:t>
+      </w:r>
+      <w:r>
+        <w:rPr>
+          <w:noProof/>
+        </w:rPr>
+        <w:fldChar w:fldCharType="end"/>
+      </w:r>
       <w:r>
         <w:t xml:space="preserve"> : Process Diagram</w:t>
       </w:r>
@@ -2496,14 +2535,27 @@
       <w:r>
         <w:t xml:space="preserve">Figure </w:t>
       </w:r>
-      <w:fldSimple w:instr=" SEQ Figure \* ARABIC ">
-        <w:r>
-          <w:rPr>
-            <w:noProof/>
-          </w:rPr>
-          <w:t>4</w:t>
-        </w:r>
-      </w:fldSimple>
+      <w:r>
+        <w:fldChar w:fldCharType="begin"/>
+      </w:r>
+      <w:r>
+        <w:instrText xml:space="preserve"> SEQ Figure \* ARABIC </w:instrText>
+      </w:r>
+      <w:r>
+        <w:fldChar w:fldCharType="separate"/>
+      </w:r>
+      <w:r>
+        <w:rPr>
+          <w:noProof/>
+        </w:rPr>
+        <w:t>4</w:t>
+      </w:r>
+      <w:r>
+        <w:rPr>
+          <w:noProof/>
+        </w:rPr>
+        <w:fldChar w:fldCharType="end"/>
+      </w:r>
       <w:r>
         <w:t xml:space="preserve"> : Report Module Sequence Diagram</w:t>
       </w:r>
@@ -2954,18 +3006,7 @@
           <w:szCs w:val="24"/>
           <w:lang w:bidi="en-US"/>
         </w:rPr>
-        <w:t xml:space="preserve"> </w:t>
-      </w:r>
-      <w:bookmarkStart w:id="13" w:name="_GoBack"/>
-      <w:bookmarkEnd w:id="13"/>
-      <w:r>
-        <w:rPr>
-          <w:rFonts w:eastAsia="Times New Roman" w:cs="Calibri"/>
-          <w:sz w:val="24"/>
-          <w:szCs w:val="24"/>
-          <w:lang w:bidi="en-US"/>
-        </w:rPr>
-        <w:t>case</w:t>
+        <w:t xml:space="preserve"> case</w:t>
       </w:r>
       <w:r>
         <w:rPr>
@@ -3307,7 +3348,7 @@
           <w:szCs w:val="32"/>
           <w:lang w:eastAsia="x-none" w:bidi="en-US"/>
         </w:rPr>
-        <w:t>8</w:t>
+        <w:t>5</w:t>
       </w:r>
       <w:r>
         <w:rPr>
@@ -3339,16 +3380,6 @@
         </w:rPr>
         <w:t>Execution</w:t>
       </w:r>
-      <w:r>
-        <w:rPr>
-          <w:rFonts w:eastAsiaTheme="majorEastAsia" w:cs="Calibri"/>
-          <w:color w:val="2E74B5" w:themeColor="accent1" w:themeShade="BF"/>
-          <w:sz w:val="32"/>
-          <w:szCs w:val="32"/>
-          <w:lang w:eastAsia="x-none" w:bidi="en-US"/>
-        </w:rPr>
-        <w:t xml:space="preserve"> </w:t>
-      </w:r>
     </w:p>
     <w:p>
       <w:pPr>
@@ -3359,30 +3390,1845 @@
         <w:jc w:val="both"/>
         <w:rPr>
           <w:rFonts w:eastAsia="Times New Roman" w:cs="Calibri"/>
-          <w:color w:val="2F5496" w:themeColor="accent5" w:themeShade="BF"/>
-          <w:sz w:val="24"/>
-          <w:szCs w:val="24"/>
-          <w:lang w:bidi="en-US"/>
-        </w:rPr>
-      </w:pPr>
-      <w:r>
-        <w:rPr>
-          <w:rFonts w:eastAsia="Times New Roman" w:cs="Calibri"/>
-          <w:color w:val="2F5496" w:themeColor="accent5" w:themeShade="BF"/>
-          <w:sz w:val="24"/>
-          <w:szCs w:val="24"/>
-          <w:lang w:bidi="en-US"/>
-        </w:rPr>
-        <w:t>With all my day today applications, I found the following results. When I loaded the application with 300 MB text file with 129 processes running on system (Fig 8.1). Following are the observations.</w:t>
-      </w:r>
-    </w:p>
-    <w:p>
-      <w:pPr>
-        <w:pStyle w:val="ListParagraph"/>
-        <w:numPr>
-          <w:ilvl w:val="0"/>
-          <w:numId w:val="22"/>
-        </w:numPr>
+          <w:sz w:val="24"/>
+          <w:szCs w:val="24"/>
+          <w:lang w:bidi="en-US"/>
+        </w:rPr>
+      </w:pPr>
+      <w:r>
+        <w:rPr>
+          <w:rFonts w:eastAsia="Times New Roman" w:cs="Calibri"/>
+          <w:sz w:val="24"/>
+          <w:szCs w:val="24"/>
+          <w:lang w:bidi="en-US"/>
+        </w:rPr>
+        <w:t>Below is output of execution</w:t>
+      </w:r>
+      <w:r>
+        <w:rPr>
+          <w:rFonts w:eastAsia="Times New Roman" w:cs="Calibri"/>
+          <w:sz w:val="24"/>
+          <w:szCs w:val="24"/>
+          <w:lang w:bidi="en-US"/>
+        </w:rPr>
+        <w:t xml:space="preserve"> </w:t>
+      </w:r>
+    </w:p>
+    <w:p>
+      <w:pPr>
+        <w:autoSpaceDE w:val="0"/>
+        <w:autoSpaceDN w:val="0"/>
+        <w:adjustRightInd w:val="0"/>
+        <w:spacing w:after="0" w:line="240" w:lineRule="auto"/>
+        <w:rPr>
+          <w:rFonts w:ascii="Lucida Console" w:hAnsi="Lucida Console" w:cs="Lucida Console"/>
+          <w:color w:val="00BFBF"/>
+          <w:sz w:val="18"/>
+          <w:szCs w:val="18"/>
+          <w:lang w:val="en-US"/>
+        </w:rPr>
+      </w:pPr>
+      <w:proofErr w:type="gramStart"/>
+      <w:r>
+        <w:rPr>
+          <w:rFonts w:ascii="Lucida Console" w:hAnsi="Lucida Console" w:cs="Lucida Console"/>
+          <w:color w:val="00BF00"/>
+          <w:sz w:val="18"/>
+          <w:szCs w:val="18"/>
+          <w:lang w:val="en-US"/>
+        </w:rPr>
+        <w:t>shashwat.anand</w:t>
+      </w:r>
+      <w:proofErr w:type="gramEnd"/>
+      <w:r>
+        <w:rPr>
+          <w:rFonts w:ascii="Lucida Console" w:hAnsi="Lucida Console" w:cs="Lucida Console"/>
+          <w:color w:val="00BF00"/>
+          <w:sz w:val="18"/>
+          <w:szCs w:val="18"/>
+          <w:lang w:val="en-US"/>
+        </w:rPr>
+        <w:t xml:space="preserve">@PIT01NB320 </w:t>
+      </w:r>
+      <w:r>
+        <w:rPr>
+          <w:rFonts w:ascii="Lucida Console" w:hAnsi="Lucida Console" w:cs="Lucida Console"/>
+          <w:color w:val="BF00BF"/>
+          <w:sz w:val="18"/>
+          <w:szCs w:val="18"/>
+          <w:lang w:val="en-US"/>
+        </w:rPr>
+        <w:t xml:space="preserve">MINGW64 </w:t>
+      </w:r>
+      <w:r>
+        <w:rPr>
+          <w:rFonts w:ascii="Lucida Console" w:hAnsi="Lucida Console" w:cs="Lucida Console"/>
+          <w:color w:val="BFBF00"/>
+          <w:sz w:val="18"/>
+          <w:szCs w:val="18"/>
+          <w:lang w:val="en-US"/>
+        </w:rPr>
+        <w:t>/d/Personal/Projects/code/EclipseDi/ATTest/code/advantesttestertool</w:t>
+      </w:r>
+      <w:r>
+        <w:rPr>
+          <w:rFonts w:ascii="Lucida Console" w:hAnsi="Lucida Console" w:cs="Lucida Console"/>
+          <w:color w:val="00BFBF"/>
+          <w:sz w:val="18"/>
+          <w:szCs w:val="18"/>
+          <w:lang w:val="en-US"/>
+        </w:rPr>
+        <w:t xml:space="preserve"> (master)</w:t>
+      </w:r>
+    </w:p>
+    <w:p>
+      <w:pPr>
+        <w:autoSpaceDE w:val="0"/>
+        <w:autoSpaceDN w:val="0"/>
+        <w:adjustRightInd w:val="0"/>
+        <w:spacing w:after="0" w:line="240" w:lineRule="auto"/>
+        <w:rPr>
+          <w:rFonts w:ascii="Lucida Console" w:hAnsi="Lucida Console" w:cs="Lucida Console"/>
+          <w:sz w:val="18"/>
+          <w:szCs w:val="18"/>
+          <w:lang w:val="en-US"/>
+        </w:rPr>
+      </w:pPr>
+      <w:r>
+        <w:rPr>
+          <w:rFonts w:ascii="Lucida Console" w:hAnsi="Lucida Console" w:cs="Lucida Console"/>
+          <w:sz w:val="18"/>
+          <w:szCs w:val="18"/>
+          <w:lang w:val="en-US"/>
+        </w:rPr>
+        <w:t>$ java -jar -debug target/advantesttestertool-1.0.jar TSuite_win7_D1_D2_D3_2 TSuite_win10_D1_D2_D3_12</w:t>
+      </w:r>
+    </w:p>
+    <w:p>
+      <w:pPr>
+        <w:autoSpaceDE w:val="0"/>
+        <w:autoSpaceDN w:val="0"/>
+        <w:adjustRightInd w:val="0"/>
+        <w:spacing w:after="0" w:line="240" w:lineRule="auto"/>
+        <w:rPr>
+          <w:rFonts w:ascii="Lucida Console" w:hAnsi="Lucida Console" w:cs="Lucida Console"/>
+          <w:sz w:val="18"/>
+          <w:szCs w:val="18"/>
+          <w:lang w:val="en-US"/>
+        </w:rPr>
+      </w:pPr>
+      <w:r>
+        <w:rPr>
+          <w:rFonts w:ascii="Lucida Console" w:hAnsi="Lucida Console" w:cs="Lucida Console"/>
+          <w:sz w:val="18"/>
+          <w:szCs w:val="18"/>
+          <w:lang w:val="en-US"/>
+        </w:rPr>
+        <w:t xml:space="preserve">19:22:06.137 [main] INFO </w:t>
+      </w:r>
+      <w:proofErr w:type="gramStart"/>
+      <w:r>
+        <w:rPr>
+          <w:rFonts w:ascii="Lucida Console" w:hAnsi="Lucida Console" w:cs="Lucida Console"/>
+          <w:sz w:val="18"/>
+          <w:szCs w:val="18"/>
+          <w:lang w:val="en-US"/>
+        </w:rPr>
+        <w:t>com.advantest.sha.assignment</w:t>
+      </w:r>
+      <w:proofErr w:type="gramEnd"/>
+      <w:r>
+        <w:rPr>
+          <w:rFonts w:ascii="Lucida Console" w:hAnsi="Lucida Console" w:cs="Lucida Console"/>
+          <w:sz w:val="18"/>
+          <w:szCs w:val="18"/>
+          <w:lang w:val="en-US"/>
+        </w:rPr>
+        <w:t>.tester.AdvantesttestertoolApplication - STARTING THE APPLICATION</w:t>
+      </w:r>
+    </w:p>
+    <w:p>
+      <w:pPr>
+        <w:autoSpaceDE w:val="0"/>
+        <w:autoSpaceDN w:val="0"/>
+        <w:adjustRightInd w:val="0"/>
+        <w:spacing w:after="0" w:line="240" w:lineRule="auto"/>
+        <w:rPr>
+          <w:rFonts w:ascii="Lucida Console" w:hAnsi="Lucida Console" w:cs="Lucida Console"/>
+          <w:sz w:val="18"/>
+          <w:szCs w:val="18"/>
+          <w:lang w:val="en-US"/>
+        </w:rPr>
+      </w:pPr>
+      <w:r>
+        <w:rPr>
+          <w:rFonts w:ascii="Lucida Console" w:hAnsi="Lucida Console" w:cs="Lucida Console"/>
+          <w:sz w:val="18"/>
+          <w:szCs w:val="18"/>
+          <w:lang w:val="en-US"/>
+        </w:rPr>
+        <w:t>2019-03-09 19:22:06.</w:t>
+      </w:r>
+      <w:proofErr w:type="gramStart"/>
+      <w:r>
+        <w:rPr>
+          <w:rFonts w:ascii="Lucida Console" w:hAnsi="Lucida Console" w:cs="Lucida Console"/>
+          <w:sz w:val="18"/>
+          <w:szCs w:val="18"/>
+          <w:lang w:val="en-US"/>
+        </w:rPr>
+        <w:t>437  INFO</w:t>
+      </w:r>
+      <w:proofErr w:type="gramEnd"/>
+      <w:r>
+        <w:rPr>
+          <w:rFonts w:ascii="Lucida Console" w:hAnsi="Lucida Console" w:cs="Lucida Console"/>
+          <w:sz w:val="18"/>
+          <w:szCs w:val="18"/>
+          <w:lang w:val="en-US"/>
+        </w:rPr>
+        <w:t xml:space="preserve"> 22132 --- [           main] </w:t>
+      </w:r>
+      <w:proofErr w:type="spellStart"/>
+      <w:r>
+        <w:rPr>
+          <w:rFonts w:ascii="Lucida Console" w:hAnsi="Lucida Console" w:cs="Lucida Console"/>
+          <w:sz w:val="18"/>
+          <w:szCs w:val="18"/>
+          <w:lang w:val="en-US"/>
+        </w:rPr>
+        <w:t>c.a.s.a.t.AdvantesttestertoolApplication</w:t>
+      </w:r>
+      <w:proofErr w:type="spellEnd"/>
+      <w:r>
+        <w:rPr>
+          <w:rFonts w:ascii="Lucida Console" w:hAnsi="Lucida Console" w:cs="Lucida Console"/>
+          <w:sz w:val="18"/>
+          <w:szCs w:val="18"/>
+          <w:lang w:val="en-US"/>
+        </w:rPr>
+        <w:t xml:space="preserve"> : Starting </w:t>
+      </w:r>
+      <w:proofErr w:type="spellStart"/>
+      <w:r>
+        <w:rPr>
+          <w:rFonts w:ascii="Lucida Console" w:hAnsi="Lucida Console" w:cs="Lucida Console"/>
+          <w:sz w:val="18"/>
+          <w:szCs w:val="18"/>
+          <w:lang w:val="en-US"/>
+        </w:rPr>
+        <w:t>AdvantesttestertoolApplication</w:t>
+      </w:r>
+      <w:proofErr w:type="spellEnd"/>
+      <w:r>
+        <w:rPr>
+          <w:rFonts w:ascii="Lucida Console" w:hAnsi="Lucida Console" w:cs="Lucida Console"/>
+          <w:sz w:val="18"/>
+          <w:szCs w:val="18"/>
+          <w:lang w:val="en-US"/>
+        </w:rPr>
+        <w:t xml:space="preserve"> v1.0 on PIT01NB320 with PID 22132 (D:\Personal\Projects\code\EclipseDi\ATTest\code\advantesttestertool\target\advantesttestertool-1.0.jar started by </w:t>
+      </w:r>
+      <w:proofErr w:type="spellStart"/>
+      <w:r>
+        <w:rPr>
+          <w:rFonts w:ascii="Lucida Console" w:hAnsi="Lucida Console" w:cs="Lucida Console"/>
+          <w:sz w:val="18"/>
+          <w:szCs w:val="18"/>
+          <w:lang w:val="en-US"/>
+        </w:rPr>
+        <w:t>shashwat.anand</w:t>
+      </w:r>
+      <w:proofErr w:type="spellEnd"/>
+      <w:r>
+        <w:rPr>
+          <w:rFonts w:ascii="Lucida Console" w:hAnsi="Lucida Console" w:cs="Lucida Console"/>
+          <w:sz w:val="18"/>
+          <w:szCs w:val="18"/>
+          <w:lang w:val="en-US"/>
+        </w:rPr>
+        <w:t xml:space="preserve"> in D:\Personal\Projects\code\EclipseDi\ATTest\code\advantesttestertool)</w:t>
+      </w:r>
+    </w:p>
+    <w:p>
+      <w:pPr>
+        <w:autoSpaceDE w:val="0"/>
+        <w:autoSpaceDN w:val="0"/>
+        <w:adjustRightInd w:val="0"/>
+        <w:spacing w:after="0" w:line="240" w:lineRule="auto"/>
+        <w:rPr>
+          <w:rFonts w:ascii="Lucida Console" w:hAnsi="Lucida Console" w:cs="Lucida Console"/>
+          <w:sz w:val="18"/>
+          <w:szCs w:val="18"/>
+          <w:lang w:val="en-US"/>
+        </w:rPr>
+      </w:pPr>
+      <w:r>
+        <w:rPr>
+          <w:rFonts w:ascii="Lucida Console" w:hAnsi="Lucida Console" w:cs="Lucida Console"/>
+          <w:sz w:val="18"/>
+          <w:szCs w:val="18"/>
+          <w:lang w:val="en-US"/>
+        </w:rPr>
+        <w:t>2019-03-09 19:22:06.</w:t>
+      </w:r>
+      <w:proofErr w:type="gramStart"/>
+      <w:r>
+        <w:rPr>
+          <w:rFonts w:ascii="Lucida Console" w:hAnsi="Lucida Console" w:cs="Lucida Console"/>
+          <w:sz w:val="18"/>
+          <w:szCs w:val="18"/>
+          <w:lang w:val="en-US"/>
+        </w:rPr>
+        <w:t>437  INFO</w:t>
+      </w:r>
+      <w:proofErr w:type="gramEnd"/>
+      <w:r>
+        <w:rPr>
+          <w:rFonts w:ascii="Lucida Console" w:hAnsi="Lucida Console" w:cs="Lucida Console"/>
+          <w:sz w:val="18"/>
+          <w:szCs w:val="18"/>
+          <w:lang w:val="en-US"/>
+        </w:rPr>
+        <w:t xml:space="preserve"> 22132 --- [           main] </w:t>
+      </w:r>
+      <w:proofErr w:type="spellStart"/>
+      <w:r>
+        <w:rPr>
+          <w:rFonts w:ascii="Lucida Console" w:hAnsi="Lucida Console" w:cs="Lucida Console"/>
+          <w:sz w:val="18"/>
+          <w:szCs w:val="18"/>
+          <w:lang w:val="en-US"/>
+        </w:rPr>
+        <w:t>c.a.s.a.t.AdvantesttestertoolApplication</w:t>
+      </w:r>
+      <w:proofErr w:type="spellEnd"/>
+      <w:r>
+        <w:rPr>
+          <w:rFonts w:ascii="Lucida Console" w:hAnsi="Lucida Console" w:cs="Lucida Console"/>
+          <w:sz w:val="18"/>
+          <w:szCs w:val="18"/>
+          <w:lang w:val="en-US"/>
+        </w:rPr>
+        <w:t xml:space="preserve"> : No active profile set, falling back to default profiles: default</w:t>
+      </w:r>
+    </w:p>
+    <w:p>
+      <w:pPr>
+        <w:autoSpaceDE w:val="0"/>
+        <w:autoSpaceDN w:val="0"/>
+        <w:adjustRightInd w:val="0"/>
+        <w:spacing w:after="0" w:line="240" w:lineRule="auto"/>
+        <w:rPr>
+          <w:rFonts w:ascii="Lucida Console" w:hAnsi="Lucida Console" w:cs="Lucida Console"/>
+          <w:sz w:val="18"/>
+          <w:szCs w:val="18"/>
+          <w:lang w:val="en-US"/>
+        </w:rPr>
+      </w:pPr>
+      <w:r>
+        <w:rPr>
+          <w:rFonts w:ascii="Lucida Console" w:hAnsi="Lucida Console" w:cs="Lucida Console"/>
+          <w:sz w:val="18"/>
+          <w:szCs w:val="18"/>
+          <w:lang w:val="en-US"/>
+        </w:rPr>
+        <w:t>2019-03-09 19:22:06.</w:t>
+      </w:r>
+      <w:proofErr w:type="gramStart"/>
+      <w:r>
+        <w:rPr>
+          <w:rFonts w:ascii="Lucida Console" w:hAnsi="Lucida Console" w:cs="Lucida Console"/>
+          <w:sz w:val="18"/>
+          <w:szCs w:val="18"/>
+          <w:lang w:val="en-US"/>
+        </w:rPr>
+        <w:t>807  INFO</w:t>
+      </w:r>
+      <w:proofErr w:type="gramEnd"/>
+      <w:r>
+        <w:rPr>
+          <w:rFonts w:ascii="Lucida Console" w:hAnsi="Lucida Console" w:cs="Lucida Console"/>
+          <w:sz w:val="18"/>
+          <w:szCs w:val="18"/>
+          <w:lang w:val="en-US"/>
+        </w:rPr>
+        <w:t xml:space="preserve"> 22132 --- [           main] </w:t>
+      </w:r>
+      <w:proofErr w:type="spellStart"/>
+      <w:r>
+        <w:rPr>
+          <w:rFonts w:ascii="Lucida Console" w:hAnsi="Lucida Console" w:cs="Lucida Console"/>
+          <w:sz w:val="18"/>
+          <w:szCs w:val="18"/>
+          <w:lang w:val="en-US"/>
+        </w:rPr>
+        <w:t>c.a.s.a.t.AdvantesttestertoolApplication</w:t>
+      </w:r>
+      <w:proofErr w:type="spellEnd"/>
+      <w:r>
+        <w:rPr>
+          <w:rFonts w:ascii="Lucida Console" w:hAnsi="Lucida Console" w:cs="Lucida Console"/>
+          <w:sz w:val="18"/>
+          <w:szCs w:val="18"/>
+          <w:lang w:val="en-US"/>
+        </w:rPr>
+        <w:t xml:space="preserve"> : Started </w:t>
+      </w:r>
+      <w:proofErr w:type="spellStart"/>
+      <w:r>
+        <w:rPr>
+          <w:rFonts w:ascii="Lucida Console" w:hAnsi="Lucida Console" w:cs="Lucida Console"/>
+          <w:sz w:val="18"/>
+          <w:szCs w:val="18"/>
+          <w:lang w:val="en-US"/>
+        </w:rPr>
+        <w:t>AdvantesttestertoolApplication</w:t>
+      </w:r>
+      <w:proofErr w:type="spellEnd"/>
+      <w:r>
+        <w:rPr>
+          <w:rFonts w:ascii="Lucida Console" w:hAnsi="Lucida Console" w:cs="Lucida Console"/>
+          <w:sz w:val="18"/>
+          <w:szCs w:val="18"/>
+          <w:lang w:val="en-US"/>
+        </w:rPr>
+        <w:t xml:space="preserve"> in 0.599 seconds (JVM running for 0.887)</w:t>
+      </w:r>
+    </w:p>
+    <w:p>
+      <w:pPr>
+        <w:autoSpaceDE w:val="0"/>
+        <w:autoSpaceDN w:val="0"/>
+        <w:adjustRightInd w:val="0"/>
+        <w:spacing w:after="0" w:line="240" w:lineRule="auto"/>
+        <w:rPr>
+          <w:rFonts w:ascii="Lucida Console" w:hAnsi="Lucida Console" w:cs="Lucida Console"/>
+          <w:sz w:val="18"/>
+          <w:szCs w:val="18"/>
+          <w:lang w:val="en-US"/>
+        </w:rPr>
+      </w:pPr>
+      <w:r>
+        <w:rPr>
+          <w:rFonts w:ascii="Lucida Console" w:hAnsi="Lucida Console" w:cs="Lucida Console"/>
+          <w:sz w:val="18"/>
+          <w:szCs w:val="18"/>
+          <w:lang w:val="en-US"/>
+        </w:rPr>
+        <w:t>2019-03-09 19:22:06.</w:t>
+      </w:r>
+      <w:proofErr w:type="gramStart"/>
+      <w:r>
+        <w:rPr>
+          <w:rFonts w:ascii="Lucida Console" w:hAnsi="Lucida Console" w:cs="Lucida Console"/>
+          <w:sz w:val="18"/>
+          <w:szCs w:val="18"/>
+          <w:lang w:val="en-US"/>
+        </w:rPr>
+        <w:t>807  INFO</w:t>
+      </w:r>
+      <w:proofErr w:type="gramEnd"/>
+      <w:r>
+        <w:rPr>
+          <w:rFonts w:ascii="Lucida Console" w:hAnsi="Lucida Console" w:cs="Lucida Console"/>
+          <w:sz w:val="18"/>
+          <w:szCs w:val="18"/>
+          <w:lang w:val="en-US"/>
+        </w:rPr>
+        <w:t xml:space="preserve"> 22132 --- [           main] </w:t>
+      </w:r>
+      <w:proofErr w:type="spellStart"/>
+      <w:r>
+        <w:rPr>
+          <w:rFonts w:ascii="Lucida Console" w:hAnsi="Lucida Console" w:cs="Lucida Console"/>
+          <w:sz w:val="18"/>
+          <w:szCs w:val="18"/>
+          <w:lang w:val="en-US"/>
+        </w:rPr>
+        <w:t>c.a.s.a.t.AdvantesttestertoolApplication</w:t>
+      </w:r>
+      <w:proofErr w:type="spellEnd"/>
+      <w:r>
+        <w:rPr>
+          <w:rFonts w:ascii="Lucida Console" w:hAnsi="Lucida Console" w:cs="Lucida Console"/>
+          <w:sz w:val="18"/>
+          <w:szCs w:val="18"/>
+          <w:lang w:val="en-US"/>
+        </w:rPr>
+        <w:t xml:space="preserve"> : EXECUTING : command line runner</w:t>
+      </w:r>
+    </w:p>
+    <w:p>
+      <w:pPr>
+        <w:autoSpaceDE w:val="0"/>
+        <w:autoSpaceDN w:val="0"/>
+        <w:adjustRightInd w:val="0"/>
+        <w:spacing w:after="0" w:line="240" w:lineRule="auto"/>
+        <w:rPr>
+          <w:rFonts w:ascii="Lucida Console" w:hAnsi="Lucida Console" w:cs="Lucida Console"/>
+          <w:sz w:val="18"/>
+          <w:szCs w:val="18"/>
+          <w:lang w:val="en-US"/>
+        </w:rPr>
+      </w:pPr>
+      <w:r>
+        <w:rPr>
+          <w:rFonts w:ascii="Lucida Console" w:hAnsi="Lucida Console" w:cs="Lucida Console"/>
+          <w:sz w:val="18"/>
+          <w:szCs w:val="18"/>
+          <w:lang w:val="en-US"/>
+        </w:rPr>
+        <w:t>2019-03-09 19:22:06.</w:t>
+      </w:r>
+      <w:proofErr w:type="gramStart"/>
+      <w:r>
+        <w:rPr>
+          <w:rFonts w:ascii="Lucida Console" w:hAnsi="Lucida Console" w:cs="Lucida Console"/>
+          <w:sz w:val="18"/>
+          <w:szCs w:val="18"/>
+          <w:lang w:val="en-US"/>
+        </w:rPr>
+        <w:t>807  INFO</w:t>
+      </w:r>
+      <w:proofErr w:type="gramEnd"/>
+      <w:r>
+        <w:rPr>
+          <w:rFonts w:ascii="Lucida Console" w:hAnsi="Lucida Console" w:cs="Lucida Console"/>
+          <w:sz w:val="18"/>
+          <w:szCs w:val="18"/>
+          <w:lang w:val="en-US"/>
+        </w:rPr>
+        <w:t xml:space="preserve"> 22132 --- [           main] </w:t>
+      </w:r>
+      <w:proofErr w:type="spellStart"/>
+      <w:r>
+        <w:rPr>
+          <w:rFonts w:ascii="Lucida Console" w:hAnsi="Lucida Console" w:cs="Lucida Console"/>
+          <w:sz w:val="18"/>
+          <w:szCs w:val="18"/>
+          <w:lang w:val="en-US"/>
+        </w:rPr>
+        <w:t>c.a.s.a.t.c.i.TesterToolControllerImpl</w:t>
+      </w:r>
+      <w:proofErr w:type="spellEnd"/>
+      <w:r>
+        <w:rPr>
+          <w:rFonts w:ascii="Lucida Console" w:hAnsi="Lucida Console" w:cs="Lucida Console"/>
+          <w:sz w:val="18"/>
+          <w:szCs w:val="18"/>
+          <w:lang w:val="en-US"/>
+        </w:rPr>
+        <w:t xml:space="preserve">   : Inside </w:t>
+      </w:r>
+      <w:proofErr w:type="spellStart"/>
+      <w:r>
+        <w:rPr>
+          <w:rFonts w:ascii="Lucida Console" w:hAnsi="Lucida Console" w:cs="Lucida Console"/>
+          <w:sz w:val="18"/>
+          <w:szCs w:val="18"/>
+          <w:lang w:val="en-US"/>
+        </w:rPr>
+        <w:t>processArguments</w:t>
+      </w:r>
+      <w:proofErr w:type="spellEnd"/>
+    </w:p>
+    <w:p>
+      <w:pPr>
+        <w:autoSpaceDE w:val="0"/>
+        <w:autoSpaceDN w:val="0"/>
+        <w:adjustRightInd w:val="0"/>
+        <w:spacing w:after="0" w:line="240" w:lineRule="auto"/>
+        <w:rPr>
+          <w:rFonts w:ascii="Lucida Console" w:hAnsi="Lucida Console" w:cs="Lucida Console"/>
+          <w:sz w:val="18"/>
+          <w:szCs w:val="18"/>
+          <w:lang w:val="en-US"/>
+        </w:rPr>
+      </w:pPr>
+      <w:r>
+        <w:rPr>
+          <w:rFonts w:ascii="Lucida Console" w:hAnsi="Lucida Console" w:cs="Lucida Console"/>
+          <w:sz w:val="18"/>
+          <w:szCs w:val="18"/>
+          <w:lang w:val="en-US"/>
+        </w:rPr>
+        <w:t>2019-03-09 19:22:06.</w:t>
+      </w:r>
+      <w:proofErr w:type="gramStart"/>
+      <w:r>
+        <w:rPr>
+          <w:rFonts w:ascii="Lucida Console" w:hAnsi="Lucida Console" w:cs="Lucida Console"/>
+          <w:sz w:val="18"/>
+          <w:szCs w:val="18"/>
+          <w:lang w:val="en-US"/>
+        </w:rPr>
+        <w:t>807  INFO</w:t>
+      </w:r>
+      <w:proofErr w:type="gramEnd"/>
+      <w:r>
+        <w:rPr>
+          <w:rFonts w:ascii="Lucida Console" w:hAnsi="Lucida Console" w:cs="Lucida Console"/>
+          <w:sz w:val="18"/>
+          <w:szCs w:val="18"/>
+          <w:lang w:val="en-US"/>
+        </w:rPr>
+        <w:t xml:space="preserve"> 22132 --- [pool-1-thread-1] </w:t>
+      </w:r>
+      <w:proofErr w:type="spellStart"/>
+      <w:r>
+        <w:rPr>
+          <w:rFonts w:ascii="Lucida Console" w:hAnsi="Lucida Console" w:cs="Lucida Console"/>
+          <w:sz w:val="18"/>
+          <w:szCs w:val="18"/>
+          <w:lang w:val="en-US"/>
+        </w:rPr>
+        <w:t>c.a.s.a.t.c.impl.TesterExecTask</w:t>
+      </w:r>
+      <w:proofErr w:type="spellEnd"/>
+      <w:r>
+        <w:rPr>
+          <w:rFonts w:ascii="Lucida Console" w:hAnsi="Lucida Console" w:cs="Lucida Console"/>
+          <w:sz w:val="18"/>
+          <w:szCs w:val="18"/>
+          <w:lang w:val="en-US"/>
+        </w:rPr>
+        <w:t xml:space="preserve">          : Starting processing </w:t>
+      </w:r>
+      <w:proofErr w:type="spellStart"/>
+      <w:r>
+        <w:rPr>
+          <w:rFonts w:ascii="Lucida Console" w:hAnsi="Lucida Console" w:cs="Lucida Console"/>
+          <w:sz w:val="18"/>
+          <w:szCs w:val="18"/>
+          <w:lang w:val="en-US"/>
+        </w:rPr>
+        <w:t>testsuite</w:t>
+      </w:r>
+      <w:proofErr w:type="spellEnd"/>
+      <w:r>
+        <w:rPr>
+          <w:rFonts w:ascii="Lucida Console" w:hAnsi="Lucida Console" w:cs="Lucida Console"/>
+          <w:sz w:val="18"/>
+          <w:szCs w:val="18"/>
+          <w:lang w:val="en-US"/>
+        </w:rPr>
+        <w:t xml:space="preserve"> filename : TSuite_win7_D1_D2_D3_2</w:t>
+      </w:r>
+    </w:p>
+    <w:p>
+      <w:pPr>
+        <w:autoSpaceDE w:val="0"/>
+        <w:autoSpaceDN w:val="0"/>
+        <w:adjustRightInd w:val="0"/>
+        <w:spacing w:after="0" w:line="240" w:lineRule="auto"/>
+        <w:rPr>
+          <w:rFonts w:ascii="Lucida Console" w:hAnsi="Lucida Console" w:cs="Lucida Console"/>
+          <w:sz w:val="18"/>
+          <w:szCs w:val="18"/>
+          <w:lang w:val="en-US"/>
+        </w:rPr>
+      </w:pPr>
+      <w:r>
+        <w:rPr>
+          <w:rFonts w:ascii="Lucida Console" w:hAnsi="Lucida Console" w:cs="Lucida Console"/>
+          <w:sz w:val="18"/>
+          <w:szCs w:val="18"/>
+          <w:lang w:val="en-US"/>
+        </w:rPr>
+        <w:t>2019-03-09 19:22:06.</w:t>
+      </w:r>
+      <w:proofErr w:type="gramStart"/>
+      <w:r>
+        <w:rPr>
+          <w:rFonts w:ascii="Lucida Console" w:hAnsi="Lucida Console" w:cs="Lucida Console"/>
+          <w:sz w:val="18"/>
+          <w:szCs w:val="18"/>
+          <w:lang w:val="en-US"/>
+        </w:rPr>
+        <w:t>807  INFO</w:t>
+      </w:r>
+      <w:proofErr w:type="gramEnd"/>
+      <w:r>
+        <w:rPr>
+          <w:rFonts w:ascii="Lucida Console" w:hAnsi="Lucida Console" w:cs="Lucida Console"/>
+          <w:sz w:val="18"/>
+          <w:szCs w:val="18"/>
+          <w:lang w:val="en-US"/>
+        </w:rPr>
+        <w:t xml:space="preserve"> 22132 --- [pool-1-thread-2] </w:t>
+      </w:r>
+      <w:proofErr w:type="spellStart"/>
+      <w:r>
+        <w:rPr>
+          <w:rFonts w:ascii="Lucida Console" w:hAnsi="Lucida Console" w:cs="Lucida Console"/>
+          <w:sz w:val="18"/>
+          <w:szCs w:val="18"/>
+          <w:lang w:val="en-US"/>
+        </w:rPr>
+        <w:t>c.a.s.a.t.c.impl.TesterExecTask</w:t>
+      </w:r>
+      <w:proofErr w:type="spellEnd"/>
+      <w:r>
+        <w:rPr>
+          <w:rFonts w:ascii="Lucida Console" w:hAnsi="Lucida Console" w:cs="Lucida Console"/>
+          <w:sz w:val="18"/>
+          <w:szCs w:val="18"/>
+          <w:lang w:val="en-US"/>
+        </w:rPr>
+        <w:t xml:space="preserve">          : Starting processing </w:t>
+      </w:r>
+      <w:proofErr w:type="spellStart"/>
+      <w:r>
+        <w:rPr>
+          <w:rFonts w:ascii="Lucida Console" w:hAnsi="Lucida Console" w:cs="Lucida Console"/>
+          <w:sz w:val="18"/>
+          <w:szCs w:val="18"/>
+          <w:lang w:val="en-US"/>
+        </w:rPr>
+        <w:t>testsuite</w:t>
+      </w:r>
+      <w:proofErr w:type="spellEnd"/>
+      <w:r>
+        <w:rPr>
+          <w:rFonts w:ascii="Lucida Console" w:hAnsi="Lucida Console" w:cs="Lucida Console"/>
+          <w:sz w:val="18"/>
+          <w:szCs w:val="18"/>
+          <w:lang w:val="en-US"/>
+        </w:rPr>
+        <w:t xml:space="preserve"> filename : TSuite_win10_D1_D2_D3_12</w:t>
+      </w:r>
+    </w:p>
+    <w:p>
+      <w:pPr>
+        <w:autoSpaceDE w:val="0"/>
+        <w:autoSpaceDN w:val="0"/>
+        <w:adjustRightInd w:val="0"/>
+        <w:spacing w:after="0" w:line="240" w:lineRule="auto"/>
+        <w:rPr>
+          <w:rFonts w:ascii="Lucida Console" w:hAnsi="Lucida Console" w:cs="Lucida Console"/>
+          <w:sz w:val="18"/>
+          <w:szCs w:val="18"/>
+          <w:lang w:val="en-US"/>
+        </w:rPr>
+      </w:pPr>
+      <w:r>
+        <w:rPr>
+          <w:rFonts w:ascii="Lucida Console" w:hAnsi="Lucida Console" w:cs="Lucida Console"/>
+          <w:sz w:val="18"/>
+          <w:szCs w:val="18"/>
+          <w:lang w:val="en-US"/>
+        </w:rPr>
+        <w:t>2019-03-09 19:22:06.</w:t>
+      </w:r>
+      <w:proofErr w:type="gramStart"/>
+      <w:r>
+        <w:rPr>
+          <w:rFonts w:ascii="Lucida Console" w:hAnsi="Lucida Console" w:cs="Lucida Console"/>
+          <w:sz w:val="18"/>
+          <w:szCs w:val="18"/>
+          <w:lang w:val="en-US"/>
+        </w:rPr>
+        <w:t>807  INFO</w:t>
+      </w:r>
+      <w:proofErr w:type="gramEnd"/>
+      <w:r>
+        <w:rPr>
+          <w:rFonts w:ascii="Lucida Console" w:hAnsi="Lucida Console" w:cs="Lucida Console"/>
+          <w:sz w:val="18"/>
+          <w:szCs w:val="18"/>
+          <w:lang w:val="en-US"/>
+        </w:rPr>
+        <w:t xml:space="preserve"> 22132 --- [pool-1-thread-2] </w:t>
+      </w:r>
+      <w:proofErr w:type="spellStart"/>
+      <w:r>
+        <w:rPr>
+          <w:rFonts w:ascii="Lucida Console" w:hAnsi="Lucida Console" w:cs="Lucida Console"/>
+          <w:sz w:val="18"/>
+          <w:szCs w:val="18"/>
+          <w:lang w:val="en-US"/>
+        </w:rPr>
+        <w:t>c.a.s.a.tester.utils.TesterUtil</w:t>
+      </w:r>
+      <w:proofErr w:type="spellEnd"/>
+      <w:r>
+        <w:rPr>
+          <w:rFonts w:ascii="Lucida Console" w:hAnsi="Lucida Console" w:cs="Lucida Console"/>
+          <w:sz w:val="18"/>
+          <w:szCs w:val="18"/>
+          <w:lang w:val="en-US"/>
+        </w:rPr>
+        <w:t xml:space="preserve">          : Inside </w:t>
+      </w:r>
+      <w:proofErr w:type="spellStart"/>
+      <w:r>
+        <w:rPr>
+          <w:rFonts w:ascii="Lucida Console" w:hAnsi="Lucida Console" w:cs="Lucida Console"/>
+          <w:sz w:val="18"/>
+          <w:szCs w:val="18"/>
+          <w:lang w:val="en-US"/>
+        </w:rPr>
+        <w:t>TesterUtil.getTestSuiteModel</w:t>
+      </w:r>
+      <w:proofErr w:type="spellEnd"/>
+      <w:r>
+        <w:rPr>
+          <w:rFonts w:ascii="Lucida Console" w:hAnsi="Lucida Console" w:cs="Lucida Console"/>
+          <w:sz w:val="18"/>
+          <w:szCs w:val="18"/>
+          <w:lang w:val="en-US"/>
+        </w:rPr>
+        <w:t>() with filename : TSuite_win10_D1_D2_D3_12</w:t>
+      </w:r>
+    </w:p>
+    <w:p>
+      <w:pPr>
+        <w:autoSpaceDE w:val="0"/>
+        <w:autoSpaceDN w:val="0"/>
+        <w:adjustRightInd w:val="0"/>
+        <w:spacing w:after="0" w:line="240" w:lineRule="auto"/>
+        <w:rPr>
+          <w:rFonts w:ascii="Lucida Console" w:hAnsi="Lucida Console" w:cs="Lucida Console"/>
+          <w:sz w:val="18"/>
+          <w:szCs w:val="18"/>
+          <w:lang w:val="en-US"/>
+        </w:rPr>
+      </w:pPr>
+      <w:r>
+        <w:rPr>
+          <w:rFonts w:ascii="Lucida Console" w:hAnsi="Lucida Console" w:cs="Lucida Console"/>
+          <w:sz w:val="18"/>
+          <w:szCs w:val="18"/>
+          <w:lang w:val="en-US"/>
+        </w:rPr>
+        <w:t>2019-03-09 19:22:06.</w:t>
+      </w:r>
+      <w:proofErr w:type="gramStart"/>
+      <w:r>
+        <w:rPr>
+          <w:rFonts w:ascii="Lucida Console" w:hAnsi="Lucida Console" w:cs="Lucida Console"/>
+          <w:sz w:val="18"/>
+          <w:szCs w:val="18"/>
+          <w:lang w:val="en-US"/>
+        </w:rPr>
+        <w:t>807  INFO</w:t>
+      </w:r>
+      <w:proofErr w:type="gramEnd"/>
+      <w:r>
+        <w:rPr>
+          <w:rFonts w:ascii="Lucida Console" w:hAnsi="Lucida Console" w:cs="Lucida Console"/>
+          <w:sz w:val="18"/>
+          <w:szCs w:val="18"/>
+          <w:lang w:val="en-US"/>
+        </w:rPr>
+        <w:t xml:space="preserve"> 22132 --- [pool-1-thread-1] </w:t>
+      </w:r>
+      <w:proofErr w:type="spellStart"/>
+      <w:r>
+        <w:rPr>
+          <w:rFonts w:ascii="Lucida Console" w:hAnsi="Lucida Console" w:cs="Lucida Console"/>
+          <w:sz w:val="18"/>
+          <w:szCs w:val="18"/>
+          <w:lang w:val="en-US"/>
+        </w:rPr>
+        <w:t>c.a.s.a.tester.utils.TesterUtil</w:t>
+      </w:r>
+      <w:proofErr w:type="spellEnd"/>
+      <w:r>
+        <w:rPr>
+          <w:rFonts w:ascii="Lucida Console" w:hAnsi="Lucida Console" w:cs="Lucida Console"/>
+          <w:sz w:val="18"/>
+          <w:szCs w:val="18"/>
+          <w:lang w:val="en-US"/>
+        </w:rPr>
+        <w:t xml:space="preserve">          : Inside </w:t>
+      </w:r>
+      <w:proofErr w:type="spellStart"/>
+      <w:r>
+        <w:rPr>
+          <w:rFonts w:ascii="Lucida Console" w:hAnsi="Lucida Console" w:cs="Lucida Console"/>
+          <w:sz w:val="18"/>
+          <w:szCs w:val="18"/>
+          <w:lang w:val="en-US"/>
+        </w:rPr>
+        <w:t>TesterUtil.getTestSuiteModel</w:t>
+      </w:r>
+      <w:proofErr w:type="spellEnd"/>
+      <w:r>
+        <w:rPr>
+          <w:rFonts w:ascii="Lucida Console" w:hAnsi="Lucida Console" w:cs="Lucida Console"/>
+          <w:sz w:val="18"/>
+          <w:szCs w:val="18"/>
+          <w:lang w:val="en-US"/>
+        </w:rPr>
+        <w:t>() with filename : TSuite_win7_D1_D2_D3_2</w:t>
+      </w:r>
+    </w:p>
+    <w:p>
+      <w:pPr>
+        <w:autoSpaceDE w:val="0"/>
+        <w:autoSpaceDN w:val="0"/>
+        <w:adjustRightInd w:val="0"/>
+        <w:spacing w:after="0" w:line="240" w:lineRule="auto"/>
+        <w:rPr>
+          <w:rFonts w:ascii="Lucida Console" w:hAnsi="Lucida Console" w:cs="Lucida Console"/>
+          <w:sz w:val="18"/>
+          <w:szCs w:val="18"/>
+          <w:lang w:val="en-US"/>
+        </w:rPr>
+      </w:pPr>
+      <w:r>
+        <w:rPr>
+          <w:rFonts w:ascii="Lucida Console" w:hAnsi="Lucida Console" w:cs="Lucida Console"/>
+          <w:sz w:val="18"/>
+          <w:szCs w:val="18"/>
+          <w:lang w:val="en-US"/>
+        </w:rPr>
+        <w:t>2019-03-09 19:22:06.</w:t>
+      </w:r>
+      <w:proofErr w:type="gramStart"/>
+      <w:r>
+        <w:rPr>
+          <w:rFonts w:ascii="Lucida Console" w:hAnsi="Lucida Console" w:cs="Lucida Console"/>
+          <w:sz w:val="18"/>
+          <w:szCs w:val="18"/>
+          <w:lang w:val="en-US"/>
+        </w:rPr>
+        <w:t>807  INFO</w:t>
+      </w:r>
+      <w:proofErr w:type="gramEnd"/>
+      <w:r>
+        <w:rPr>
+          <w:rFonts w:ascii="Lucida Console" w:hAnsi="Lucida Console" w:cs="Lucida Console"/>
+          <w:sz w:val="18"/>
+          <w:szCs w:val="18"/>
+          <w:lang w:val="en-US"/>
+        </w:rPr>
+        <w:t xml:space="preserve"> 22132 --- [pool-1-thread-2] </w:t>
+      </w:r>
+      <w:proofErr w:type="spellStart"/>
+      <w:r>
+        <w:rPr>
+          <w:rFonts w:ascii="Lucida Console" w:hAnsi="Lucida Console" w:cs="Lucida Console"/>
+          <w:sz w:val="18"/>
+          <w:szCs w:val="18"/>
+          <w:lang w:val="en-US"/>
+        </w:rPr>
+        <w:t>c.a.s.assignment.tester.data.TestSuites</w:t>
+      </w:r>
+      <w:proofErr w:type="spellEnd"/>
+      <w:r>
+        <w:rPr>
+          <w:rFonts w:ascii="Lucida Console" w:hAnsi="Lucida Console" w:cs="Lucida Console"/>
+          <w:sz w:val="18"/>
+          <w:szCs w:val="18"/>
+          <w:lang w:val="en-US"/>
+        </w:rPr>
+        <w:t xml:space="preserve">  : Test suite exists</w:t>
+      </w:r>
+    </w:p>
+    <w:p>
+      <w:pPr>
+        <w:autoSpaceDE w:val="0"/>
+        <w:autoSpaceDN w:val="0"/>
+        <w:adjustRightInd w:val="0"/>
+        <w:spacing w:after="0" w:line="240" w:lineRule="auto"/>
+        <w:rPr>
+          <w:rFonts w:ascii="Lucida Console" w:hAnsi="Lucida Console" w:cs="Lucida Console"/>
+          <w:sz w:val="18"/>
+          <w:szCs w:val="18"/>
+          <w:lang w:val="en-US"/>
+        </w:rPr>
+      </w:pPr>
+      <w:r>
+        <w:rPr>
+          <w:rFonts w:ascii="Lucida Console" w:hAnsi="Lucida Console" w:cs="Lucida Console"/>
+          <w:sz w:val="18"/>
+          <w:szCs w:val="18"/>
+          <w:lang w:val="en-US"/>
+        </w:rPr>
+        <w:t>2019-03-09 19:22:06.</w:t>
+      </w:r>
+      <w:proofErr w:type="gramStart"/>
+      <w:r>
+        <w:rPr>
+          <w:rFonts w:ascii="Lucida Console" w:hAnsi="Lucida Console" w:cs="Lucida Console"/>
+          <w:sz w:val="18"/>
+          <w:szCs w:val="18"/>
+          <w:lang w:val="en-US"/>
+        </w:rPr>
+        <w:t>807  INFO</w:t>
+      </w:r>
+      <w:proofErr w:type="gramEnd"/>
+      <w:r>
+        <w:rPr>
+          <w:rFonts w:ascii="Lucida Console" w:hAnsi="Lucida Console" w:cs="Lucida Console"/>
+          <w:sz w:val="18"/>
+          <w:szCs w:val="18"/>
+          <w:lang w:val="en-US"/>
+        </w:rPr>
+        <w:t xml:space="preserve"> 22132 --- [pool-1-thread-1] </w:t>
+      </w:r>
+      <w:proofErr w:type="spellStart"/>
+      <w:r>
+        <w:rPr>
+          <w:rFonts w:ascii="Lucida Console" w:hAnsi="Lucida Console" w:cs="Lucida Console"/>
+          <w:sz w:val="18"/>
+          <w:szCs w:val="18"/>
+          <w:lang w:val="en-US"/>
+        </w:rPr>
+        <w:t>c.a.s.assignment.tester.data.TestSuites</w:t>
+      </w:r>
+      <w:proofErr w:type="spellEnd"/>
+      <w:r>
+        <w:rPr>
+          <w:rFonts w:ascii="Lucida Console" w:hAnsi="Lucida Console" w:cs="Lucida Console"/>
+          <w:sz w:val="18"/>
+          <w:szCs w:val="18"/>
+          <w:lang w:val="en-US"/>
+        </w:rPr>
+        <w:t xml:space="preserve">  : Test suite exists</w:t>
+      </w:r>
+    </w:p>
+    <w:p>
+      <w:pPr>
+        <w:autoSpaceDE w:val="0"/>
+        <w:autoSpaceDN w:val="0"/>
+        <w:adjustRightInd w:val="0"/>
+        <w:spacing w:after="0" w:line="240" w:lineRule="auto"/>
+        <w:rPr>
+          <w:rFonts w:ascii="Lucida Console" w:hAnsi="Lucida Console" w:cs="Lucida Console"/>
+          <w:sz w:val="18"/>
+          <w:szCs w:val="18"/>
+          <w:lang w:val="en-US"/>
+        </w:rPr>
+      </w:pPr>
+      <w:r>
+        <w:rPr>
+          <w:rFonts w:ascii="Lucida Console" w:hAnsi="Lucida Console" w:cs="Lucida Console"/>
+          <w:sz w:val="18"/>
+          <w:szCs w:val="18"/>
+          <w:lang w:val="en-US"/>
+        </w:rPr>
+        <w:t>2019-03-09 19:22:06.</w:t>
+      </w:r>
+      <w:proofErr w:type="gramStart"/>
+      <w:r>
+        <w:rPr>
+          <w:rFonts w:ascii="Lucida Console" w:hAnsi="Lucida Console" w:cs="Lucida Console"/>
+          <w:sz w:val="18"/>
+          <w:szCs w:val="18"/>
+          <w:lang w:val="en-US"/>
+        </w:rPr>
+        <w:t>807  INFO</w:t>
+      </w:r>
+      <w:proofErr w:type="gramEnd"/>
+      <w:r>
+        <w:rPr>
+          <w:rFonts w:ascii="Lucida Console" w:hAnsi="Lucida Console" w:cs="Lucida Console"/>
+          <w:sz w:val="18"/>
+          <w:szCs w:val="18"/>
+          <w:lang w:val="en-US"/>
+        </w:rPr>
+        <w:t xml:space="preserve"> 22132 --- [pool-1-thread-1] </w:t>
+      </w:r>
+      <w:proofErr w:type="spellStart"/>
+      <w:r>
+        <w:rPr>
+          <w:rFonts w:ascii="Lucida Console" w:hAnsi="Lucida Console" w:cs="Lucida Console"/>
+          <w:sz w:val="18"/>
+          <w:szCs w:val="18"/>
+          <w:lang w:val="en-US"/>
+        </w:rPr>
+        <w:t>c.a.s.a.t.c.impl.TesterExecTask</w:t>
+      </w:r>
+      <w:proofErr w:type="spellEnd"/>
+      <w:r>
+        <w:rPr>
+          <w:rFonts w:ascii="Lucida Console" w:hAnsi="Lucida Console" w:cs="Lucida Console"/>
+          <w:sz w:val="18"/>
+          <w:szCs w:val="18"/>
+          <w:lang w:val="en-US"/>
+        </w:rPr>
+        <w:t xml:space="preserve">          : Executing TSuite2 on TestSystem3 it will take 2 minutes to complete</w:t>
+      </w:r>
+    </w:p>
+    <w:p>
+      <w:pPr>
+        <w:autoSpaceDE w:val="0"/>
+        <w:autoSpaceDN w:val="0"/>
+        <w:adjustRightInd w:val="0"/>
+        <w:spacing w:after="0" w:line="240" w:lineRule="auto"/>
+        <w:rPr>
+          <w:rFonts w:ascii="Lucida Console" w:hAnsi="Lucida Console" w:cs="Lucida Console"/>
+          <w:sz w:val="18"/>
+          <w:szCs w:val="18"/>
+          <w:lang w:val="en-US"/>
+        </w:rPr>
+      </w:pPr>
+      <w:r>
+        <w:rPr>
+          <w:rFonts w:ascii="Lucida Console" w:hAnsi="Lucida Console" w:cs="Lucida Console"/>
+          <w:sz w:val="18"/>
+          <w:szCs w:val="18"/>
+          <w:lang w:val="en-US"/>
+        </w:rPr>
+        <w:lastRenderedPageBreak/>
+        <w:t>2019-03-09 19:22:06.</w:t>
+      </w:r>
+      <w:proofErr w:type="gramStart"/>
+      <w:r>
+        <w:rPr>
+          <w:rFonts w:ascii="Lucida Console" w:hAnsi="Lucida Console" w:cs="Lucida Console"/>
+          <w:sz w:val="18"/>
+          <w:szCs w:val="18"/>
+          <w:lang w:val="en-US"/>
+        </w:rPr>
+        <w:t>807  INFO</w:t>
+      </w:r>
+      <w:proofErr w:type="gramEnd"/>
+      <w:r>
+        <w:rPr>
+          <w:rFonts w:ascii="Lucida Console" w:hAnsi="Lucida Console" w:cs="Lucida Console"/>
+          <w:sz w:val="18"/>
+          <w:szCs w:val="18"/>
+          <w:lang w:val="en-US"/>
+        </w:rPr>
+        <w:t xml:space="preserve"> 22132 --- [pool-1-thread-2] </w:t>
+      </w:r>
+      <w:proofErr w:type="spellStart"/>
+      <w:r>
+        <w:rPr>
+          <w:rFonts w:ascii="Lucida Console" w:hAnsi="Lucida Console" w:cs="Lucida Console"/>
+          <w:sz w:val="18"/>
+          <w:szCs w:val="18"/>
+          <w:lang w:val="en-US"/>
+        </w:rPr>
+        <w:t>c.a.s.a.t.c.impl.TesterExecTask</w:t>
+      </w:r>
+      <w:proofErr w:type="spellEnd"/>
+      <w:r>
+        <w:rPr>
+          <w:rFonts w:ascii="Lucida Console" w:hAnsi="Lucida Console" w:cs="Lucida Console"/>
+          <w:sz w:val="18"/>
+          <w:szCs w:val="18"/>
+          <w:lang w:val="en-US"/>
+        </w:rPr>
+        <w:t xml:space="preserve">          : Executing TSuite12 on TestSystem5 it will take 12 minutes to complete</w:t>
+      </w:r>
+    </w:p>
+    <w:p>
+      <w:pPr>
+        <w:autoSpaceDE w:val="0"/>
+        <w:autoSpaceDN w:val="0"/>
+        <w:adjustRightInd w:val="0"/>
+        <w:spacing w:after="0" w:line="240" w:lineRule="auto"/>
+        <w:rPr>
+          <w:rFonts w:ascii="Lucida Console" w:hAnsi="Lucida Console" w:cs="Lucida Console"/>
+          <w:sz w:val="18"/>
+          <w:szCs w:val="18"/>
+          <w:lang w:val="en-US"/>
+        </w:rPr>
+      </w:pPr>
+      <w:r>
+        <w:rPr>
+          <w:rFonts w:ascii="Lucida Console" w:hAnsi="Lucida Console" w:cs="Lucida Console"/>
+          <w:sz w:val="18"/>
+          <w:szCs w:val="18"/>
+          <w:lang w:val="en-US"/>
+        </w:rPr>
+        <w:t>2019-03-09 19:22:08.</w:t>
+      </w:r>
+      <w:proofErr w:type="gramStart"/>
+      <w:r>
+        <w:rPr>
+          <w:rFonts w:ascii="Lucida Console" w:hAnsi="Lucida Console" w:cs="Lucida Console"/>
+          <w:sz w:val="18"/>
+          <w:szCs w:val="18"/>
+          <w:lang w:val="en-US"/>
+        </w:rPr>
+        <w:t>817  INFO</w:t>
+      </w:r>
+      <w:proofErr w:type="gramEnd"/>
+      <w:r>
+        <w:rPr>
+          <w:rFonts w:ascii="Lucida Console" w:hAnsi="Lucida Console" w:cs="Lucida Console"/>
+          <w:sz w:val="18"/>
+          <w:szCs w:val="18"/>
+          <w:lang w:val="en-US"/>
+        </w:rPr>
+        <w:t xml:space="preserve"> 22132 --- [pool-1-thread-1] </w:t>
+      </w:r>
+      <w:proofErr w:type="spellStart"/>
+      <w:r>
+        <w:rPr>
+          <w:rFonts w:ascii="Lucida Console" w:hAnsi="Lucida Console" w:cs="Lucida Console"/>
+          <w:sz w:val="18"/>
+          <w:szCs w:val="18"/>
+          <w:lang w:val="en-US"/>
+        </w:rPr>
+        <w:t>c.a.s.assignment.tester.utils.SendMail</w:t>
+      </w:r>
+      <w:proofErr w:type="spellEnd"/>
+      <w:r>
+        <w:rPr>
+          <w:rFonts w:ascii="Lucida Console" w:hAnsi="Lucida Console" w:cs="Lucida Console"/>
+          <w:sz w:val="18"/>
+          <w:szCs w:val="18"/>
+          <w:lang w:val="en-US"/>
+        </w:rPr>
+        <w:t xml:space="preserve">   : &gt;&gt;&gt; </w:t>
+      </w:r>
+      <w:proofErr w:type="spellStart"/>
+      <w:r>
+        <w:rPr>
+          <w:rFonts w:ascii="Lucida Console" w:hAnsi="Lucida Console" w:cs="Lucida Console"/>
+          <w:sz w:val="18"/>
+          <w:szCs w:val="18"/>
+          <w:lang w:val="en-US"/>
+        </w:rPr>
+        <w:t>sendEmail</w:t>
+      </w:r>
+      <w:proofErr w:type="spellEnd"/>
+      <w:r>
+        <w:rPr>
+          <w:rFonts w:ascii="Lucida Console" w:hAnsi="Lucida Console" w:cs="Lucida Console"/>
+          <w:sz w:val="18"/>
+          <w:szCs w:val="18"/>
+          <w:lang w:val="en-US"/>
+        </w:rPr>
+        <w:t xml:space="preserve"> &gt;&gt;&gt;</w:t>
+      </w:r>
+    </w:p>
+    <w:p>
+      <w:pPr>
+        <w:autoSpaceDE w:val="0"/>
+        <w:autoSpaceDN w:val="0"/>
+        <w:adjustRightInd w:val="0"/>
+        <w:spacing w:after="0" w:line="240" w:lineRule="auto"/>
+        <w:rPr>
+          <w:rFonts w:ascii="Lucida Console" w:hAnsi="Lucida Console" w:cs="Lucida Console"/>
+          <w:sz w:val="18"/>
+          <w:szCs w:val="18"/>
+          <w:lang w:val="en-US"/>
+        </w:rPr>
+      </w:pPr>
+      <w:r>
+        <w:rPr>
+          <w:rFonts w:ascii="Lucida Console" w:hAnsi="Lucida Console" w:cs="Lucida Console"/>
+          <w:sz w:val="18"/>
+          <w:szCs w:val="18"/>
+          <w:lang w:val="en-US"/>
+        </w:rPr>
+        <w:t>2019-03-09 19:22:08.</w:t>
+      </w:r>
+      <w:proofErr w:type="gramStart"/>
+      <w:r>
+        <w:rPr>
+          <w:rFonts w:ascii="Lucida Console" w:hAnsi="Lucida Console" w:cs="Lucida Console"/>
+          <w:sz w:val="18"/>
+          <w:szCs w:val="18"/>
+          <w:lang w:val="en-US"/>
+        </w:rPr>
+        <w:t>832  INFO</w:t>
+      </w:r>
+      <w:proofErr w:type="gramEnd"/>
+      <w:r>
+        <w:rPr>
+          <w:rFonts w:ascii="Lucida Console" w:hAnsi="Lucida Console" w:cs="Lucida Console"/>
+          <w:sz w:val="18"/>
+          <w:szCs w:val="18"/>
+          <w:lang w:val="en-US"/>
+        </w:rPr>
+        <w:t xml:space="preserve"> 22132 --- [pool-1-thread-1] </w:t>
+      </w:r>
+      <w:proofErr w:type="spellStart"/>
+      <w:r>
+        <w:rPr>
+          <w:rFonts w:ascii="Lucida Console" w:hAnsi="Lucida Console" w:cs="Lucida Console"/>
+          <w:sz w:val="18"/>
+          <w:szCs w:val="18"/>
+          <w:lang w:val="en-US"/>
+        </w:rPr>
+        <w:t>c.a.s.assignment.tester.utils.SendMail</w:t>
+      </w:r>
+      <w:proofErr w:type="spellEnd"/>
+      <w:r>
+        <w:rPr>
+          <w:rFonts w:ascii="Lucida Console" w:hAnsi="Lucida Console" w:cs="Lucida Console"/>
+          <w:sz w:val="18"/>
+          <w:szCs w:val="18"/>
+          <w:lang w:val="en-US"/>
+        </w:rPr>
+        <w:t xml:space="preserve">   : Unable to send email. Please see </w:t>
+      </w:r>
+      <w:proofErr w:type="gramStart"/>
+      <w:r>
+        <w:rPr>
+          <w:rFonts w:ascii="Lucida Console" w:hAnsi="Lucida Console" w:cs="Lucida Console"/>
+          <w:sz w:val="18"/>
+          <w:szCs w:val="18"/>
+          <w:lang w:val="en-US"/>
+        </w:rPr>
+        <w:t>log :</w:t>
+      </w:r>
+      <w:proofErr w:type="gramEnd"/>
+      <w:r>
+        <w:rPr>
+          <w:rFonts w:ascii="Lucida Console" w:hAnsi="Lucida Console" w:cs="Lucida Console"/>
+          <w:sz w:val="18"/>
+          <w:szCs w:val="18"/>
+          <w:lang w:val="en-US"/>
+        </w:rPr>
+        <w:t xml:space="preserve"> Local address contains control or whitespace</w:t>
+      </w:r>
+    </w:p>
+    <w:p>
+      <w:pPr>
+        <w:autoSpaceDE w:val="0"/>
+        <w:autoSpaceDN w:val="0"/>
+        <w:adjustRightInd w:val="0"/>
+        <w:spacing w:after="0" w:line="240" w:lineRule="auto"/>
+        <w:rPr>
+          <w:rFonts w:ascii="Lucida Console" w:hAnsi="Lucida Console" w:cs="Lucida Console"/>
+          <w:sz w:val="18"/>
+          <w:szCs w:val="18"/>
+          <w:lang w:val="en-US"/>
+        </w:rPr>
+      </w:pPr>
+      <w:r>
+        <w:rPr>
+          <w:rFonts w:ascii="Lucida Console" w:hAnsi="Lucida Console" w:cs="Lucida Console"/>
+          <w:sz w:val="18"/>
+          <w:szCs w:val="18"/>
+          <w:lang w:val="en-US"/>
+        </w:rPr>
+        <w:t>2019-03-09 19:22:08.</w:t>
+      </w:r>
+      <w:proofErr w:type="gramStart"/>
+      <w:r>
+        <w:rPr>
+          <w:rFonts w:ascii="Lucida Console" w:hAnsi="Lucida Console" w:cs="Lucida Console"/>
+          <w:sz w:val="18"/>
+          <w:szCs w:val="18"/>
+          <w:lang w:val="en-US"/>
+        </w:rPr>
+        <w:t>832  INFO</w:t>
+      </w:r>
+      <w:proofErr w:type="gramEnd"/>
+      <w:r>
+        <w:rPr>
+          <w:rFonts w:ascii="Lucida Console" w:hAnsi="Lucida Console" w:cs="Lucida Console"/>
+          <w:sz w:val="18"/>
+          <w:szCs w:val="18"/>
+          <w:lang w:val="en-US"/>
+        </w:rPr>
+        <w:t xml:space="preserve"> 22132 --- [pool-1-thread-1] </w:t>
+      </w:r>
+      <w:proofErr w:type="spellStart"/>
+      <w:r>
+        <w:rPr>
+          <w:rFonts w:ascii="Lucida Console" w:hAnsi="Lucida Console" w:cs="Lucida Console"/>
+          <w:sz w:val="18"/>
+          <w:szCs w:val="18"/>
+          <w:lang w:val="en-US"/>
+        </w:rPr>
+        <w:t>c.a.s.assignment.tester.utils.SendMail</w:t>
+      </w:r>
+      <w:proofErr w:type="spellEnd"/>
+      <w:r>
+        <w:rPr>
+          <w:rFonts w:ascii="Lucida Console" w:hAnsi="Lucida Console" w:cs="Lucida Console"/>
+          <w:sz w:val="18"/>
+          <w:szCs w:val="18"/>
+          <w:lang w:val="en-US"/>
+        </w:rPr>
+        <w:t xml:space="preserve">   : Test Suite TSuite2 executed </w:t>
+      </w:r>
+      <w:proofErr w:type="spellStart"/>
+      <w:r>
+        <w:rPr>
+          <w:rFonts w:ascii="Lucida Console" w:hAnsi="Lucida Console" w:cs="Lucida Console"/>
+          <w:sz w:val="18"/>
+          <w:szCs w:val="18"/>
+          <w:lang w:val="en-US"/>
+        </w:rPr>
+        <w:t>sucessfully</w:t>
+      </w:r>
+      <w:proofErr w:type="spellEnd"/>
+    </w:p>
+    <w:p>
+      <w:pPr>
+        <w:autoSpaceDE w:val="0"/>
+        <w:autoSpaceDN w:val="0"/>
+        <w:adjustRightInd w:val="0"/>
+        <w:spacing w:after="0" w:line="240" w:lineRule="auto"/>
+        <w:rPr>
+          <w:rFonts w:ascii="Lucida Console" w:hAnsi="Lucida Console" w:cs="Lucida Console"/>
+          <w:sz w:val="18"/>
+          <w:szCs w:val="18"/>
+          <w:lang w:val="en-US"/>
+        </w:rPr>
+      </w:pPr>
+      <w:r>
+        <w:rPr>
+          <w:rFonts w:ascii="Lucida Console" w:hAnsi="Lucida Console" w:cs="Lucida Console"/>
+          <w:sz w:val="18"/>
+          <w:szCs w:val="18"/>
+          <w:lang w:val="en-US"/>
+        </w:rPr>
+        <w:t>2019-03-09 19:22:08.</w:t>
+      </w:r>
+      <w:proofErr w:type="gramStart"/>
+      <w:r>
+        <w:rPr>
+          <w:rFonts w:ascii="Lucida Console" w:hAnsi="Lucida Console" w:cs="Lucida Console"/>
+          <w:sz w:val="18"/>
+          <w:szCs w:val="18"/>
+          <w:lang w:val="en-US"/>
+        </w:rPr>
+        <w:t>832  INFO</w:t>
+      </w:r>
+      <w:proofErr w:type="gramEnd"/>
+      <w:r>
+        <w:rPr>
+          <w:rFonts w:ascii="Lucida Console" w:hAnsi="Lucida Console" w:cs="Lucida Console"/>
+          <w:sz w:val="18"/>
+          <w:szCs w:val="18"/>
+          <w:lang w:val="en-US"/>
+        </w:rPr>
+        <w:t xml:space="preserve"> 22132 --- [pool-1-thread-1] </w:t>
+      </w:r>
+      <w:proofErr w:type="spellStart"/>
+      <w:r>
+        <w:rPr>
+          <w:rFonts w:ascii="Lucida Console" w:hAnsi="Lucida Console" w:cs="Lucida Console"/>
+          <w:sz w:val="18"/>
+          <w:szCs w:val="18"/>
+          <w:lang w:val="en-US"/>
+        </w:rPr>
+        <w:t>c.a.s.assignment.tester.utils.SendMail</w:t>
+      </w:r>
+      <w:proofErr w:type="spellEnd"/>
+      <w:r>
+        <w:rPr>
+          <w:rFonts w:ascii="Lucida Console" w:hAnsi="Lucida Console" w:cs="Lucida Console"/>
+          <w:sz w:val="18"/>
+          <w:szCs w:val="18"/>
+          <w:lang w:val="en-US"/>
+        </w:rPr>
+        <w:t xml:space="preserve">   : &lt;&lt;&lt; </w:t>
+      </w:r>
+      <w:proofErr w:type="spellStart"/>
+      <w:r>
+        <w:rPr>
+          <w:rFonts w:ascii="Lucida Console" w:hAnsi="Lucida Console" w:cs="Lucida Console"/>
+          <w:sz w:val="18"/>
+          <w:szCs w:val="18"/>
+          <w:lang w:val="en-US"/>
+        </w:rPr>
+        <w:t>sendEmail</w:t>
+      </w:r>
+      <w:proofErr w:type="spellEnd"/>
+      <w:r>
+        <w:rPr>
+          <w:rFonts w:ascii="Lucida Console" w:hAnsi="Lucida Console" w:cs="Lucida Console"/>
+          <w:sz w:val="18"/>
+          <w:szCs w:val="18"/>
+          <w:lang w:val="en-US"/>
+        </w:rPr>
+        <w:t xml:space="preserve"> &lt;&lt;&lt;</w:t>
+      </w:r>
+    </w:p>
+    <w:p>
+      <w:pPr>
+        <w:autoSpaceDE w:val="0"/>
+        <w:autoSpaceDN w:val="0"/>
+        <w:adjustRightInd w:val="0"/>
+        <w:spacing w:after="0" w:line="240" w:lineRule="auto"/>
+        <w:rPr>
+          <w:rFonts w:ascii="Lucida Console" w:hAnsi="Lucida Console" w:cs="Lucida Console"/>
+          <w:sz w:val="18"/>
+          <w:szCs w:val="18"/>
+          <w:lang w:val="en-US"/>
+        </w:rPr>
+      </w:pPr>
+      <w:r>
+        <w:rPr>
+          <w:rFonts w:ascii="Lucida Console" w:hAnsi="Lucida Console" w:cs="Lucida Console"/>
+          <w:sz w:val="18"/>
+          <w:szCs w:val="18"/>
+          <w:lang w:val="en-US"/>
+        </w:rPr>
+        <w:t>2019-03-09 19:22:18.</w:t>
+      </w:r>
+      <w:proofErr w:type="gramStart"/>
+      <w:r>
+        <w:rPr>
+          <w:rFonts w:ascii="Lucida Console" w:hAnsi="Lucida Console" w:cs="Lucida Console"/>
+          <w:sz w:val="18"/>
+          <w:szCs w:val="18"/>
+          <w:lang w:val="en-US"/>
+        </w:rPr>
+        <w:t>823  INFO</w:t>
+      </w:r>
+      <w:proofErr w:type="gramEnd"/>
+      <w:r>
+        <w:rPr>
+          <w:rFonts w:ascii="Lucida Console" w:hAnsi="Lucida Console" w:cs="Lucida Console"/>
+          <w:sz w:val="18"/>
+          <w:szCs w:val="18"/>
+          <w:lang w:val="en-US"/>
+        </w:rPr>
+        <w:t xml:space="preserve"> 22132 --- [pool-1-thread-2] </w:t>
+      </w:r>
+      <w:proofErr w:type="spellStart"/>
+      <w:r>
+        <w:rPr>
+          <w:rFonts w:ascii="Lucida Console" w:hAnsi="Lucida Console" w:cs="Lucida Console"/>
+          <w:sz w:val="18"/>
+          <w:szCs w:val="18"/>
+          <w:lang w:val="en-US"/>
+        </w:rPr>
+        <w:t>c.a.s.assignment.tester.utils.SendMail</w:t>
+      </w:r>
+      <w:proofErr w:type="spellEnd"/>
+      <w:r>
+        <w:rPr>
+          <w:rFonts w:ascii="Lucida Console" w:hAnsi="Lucida Console" w:cs="Lucida Console"/>
+          <w:sz w:val="18"/>
+          <w:szCs w:val="18"/>
+          <w:lang w:val="en-US"/>
+        </w:rPr>
+        <w:t xml:space="preserve">   : &gt;&gt;&gt; </w:t>
+      </w:r>
+      <w:proofErr w:type="spellStart"/>
+      <w:r>
+        <w:rPr>
+          <w:rFonts w:ascii="Lucida Console" w:hAnsi="Lucida Console" w:cs="Lucida Console"/>
+          <w:sz w:val="18"/>
+          <w:szCs w:val="18"/>
+          <w:lang w:val="en-US"/>
+        </w:rPr>
+        <w:t>sendEmail</w:t>
+      </w:r>
+      <w:proofErr w:type="spellEnd"/>
+      <w:r>
+        <w:rPr>
+          <w:rFonts w:ascii="Lucida Console" w:hAnsi="Lucida Console" w:cs="Lucida Console"/>
+          <w:sz w:val="18"/>
+          <w:szCs w:val="18"/>
+          <w:lang w:val="en-US"/>
+        </w:rPr>
+        <w:t xml:space="preserve"> &gt;&gt;&gt;</w:t>
+      </w:r>
+    </w:p>
+    <w:p>
+      <w:pPr>
+        <w:autoSpaceDE w:val="0"/>
+        <w:autoSpaceDN w:val="0"/>
+        <w:adjustRightInd w:val="0"/>
+        <w:spacing w:after="0" w:line="240" w:lineRule="auto"/>
+        <w:rPr>
+          <w:rFonts w:ascii="Lucida Console" w:hAnsi="Lucida Console" w:cs="Lucida Console"/>
+          <w:sz w:val="18"/>
+          <w:szCs w:val="18"/>
+          <w:lang w:val="en-US"/>
+        </w:rPr>
+      </w:pPr>
+      <w:r>
+        <w:rPr>
+          <w:rFonts w:ascii="Lucida Console" w:hAnsi="Lucida Console" w:cs="Lucida Console"/>
+          <w:sz w:val="18"/>
+          <w:szCs w:val="18"/>
+          <w:lang w:val="en-US"/>
+        </w:rPr>
+        <w:t>2019-03-09 19:22:18.</w:t>
+      </w:r>
+      <w:proofErr w:type="gramStart"/>
+      <w:r>
+        <w:rPr>
+          <w:rFonts w:ascii="Lucida Console" w:hAnsi="Lucida Console" w:cs="Lucida Console"/>
+          <w:sz w:val="18"/>
+          <w:szCs w:val="18"/>
+          <w:lang w:val="en-US"/>
+        </w:rPr>
+        <w:t>823  INFO</w:t>
+      </w:r>
+      <w:proofErr w:type="gramEnd"/>
+      <w:r>
+        <w:rPr>
+          <w:rFonts w:ascii="Lucida Console" w:hAnsi="Lucida Console" w:cs="Lucida Console"/>
+          <w:sz w:val="18"/>
+          <w:szCs w:val="18"/>
+          <w:lang w:val="en-US"/>
+        </w:rPr>
+        <w:t xml:space="preserve"> 22132 --- [           main] </w:t>
+      </w:r>
+      <w:proofErr w:type="spellStart"/>
+      <w:r>
+        <w:rPr>
+          <w:rFonts w:ascii="Lucida Console" w:hAnsi="Lucida Console" w:cs="Lucida Console"/>
+          <w:sz w:val="18"/>
+          <w:szCs w:val="18"/>
+          <w:lang w:val="en-US"/>
+        </w:rPr>
+        <w:t>c.a.s.a.t.AdvantesttestertoolApplication</w:t>
+      </w:r>
+      <w:proofErr w:type="spellEnd"/>
+      <w:r>
+        <w:rPr>
+          <w:rFonts w:ascii="Lucida Console" w:hAnsi="Lucida Console" w:cs="Lucida Console"/>
+          <w:sz w:val="18"/>
+          <w:szCs w:val="18"/>
+          <w:lang w:val="en-US"/>
+        </w:rPr>
+        <w:t xml:space="preserve"> : APPLICATION FINISHED</w:t>
+      </w:r>
+    </w:p>
+    <w:p>
+      <w:pPr>
+        <w:autoSpaceDE w:val="0"/>
+        <w:autoSpaceDN w:val="0"/>
+        <w:adjustRightInd w:val="0"/>
+        <w:spacing w:after="0" w:line="240" w:lineRule="auto"/>
+        <w:rPr>
+          <w:rFonts w:ascii="Lucida Console" w:hAnsi="Lucida Console" w:cs="Lucida Console"/>
+          <w:sz w:val="18"/>
+          <w:szCs w:val="18"/>
+          <w:lang w:val="en-US"/>
+        </w:rPr>
+      </w:pPr>
+      <w:r>
+        <w:rPr>
+          <w:rFonts w:ascii="Lucida Console" w:hAnsi="Lucida Console" w:cs="Lucida Console"/>
+          <w:sz w:val="18"/>
+          <w:szCs w:val="18"/>
+          <w:lang w:val="en-US"/>
+        </w:rPr>
+        <w:t>2019-03-09 19:22:18.</w:t>
+      </w:r>
+      <w:proofErr w:type="gramStart"/>
+      <w:r>
+        <w:rPr>
+          <w:rFonts w:ascii="Lucida Console" w:hAnsi="Lucida Console" w:cs="Lucida Console"/>
+          <w:sz w:val="18"/>
+          <w:szCs w:val="18"/>
+          <w:lang w:val="en-US"/>
+        </w:rPr>
+        <w:t>823  INFO</w:t>
+      </w:r>
+      <w:proofErr w:type="gramEnd"/>
+      <w:r>
+        <w:rPr>
+          <w:rFonts w:ascii="Lucida Console" w:hAnsi="Lucida Console" w:cs="Lucida Console"/>
+          <w:sz w:val="18"/>
+          <w:szCs w:val="18"/>
+          <w:lang w:val="en-US"/>
+        </w:rPr>
+        <w:t xml:space="preserve"> 22132 --- [pool-1-thread-2] </w:t>
+      </w:r>
+      <w:proofErr w:type="spellStart"/>
+      <w:r>
+        <w:rPr>
+          <w:rFonts w:ascii="Lucida Console" w:hAnsi="Lucida Console" w:cs="Lucida Console"/>
+          <w:sz w:val="18"/>
+          <w:szCs w:val="18"/>
+          <w:lang w:val="en-US"/>
+        </w:rPr>
+        <w:t>c.a.s.assignment.tester.utils.SendMail</w:t>
+      </w:r>
+      <w:proofErr w:type="spellEnd"/>
+      <w:r>
+        <w:rPr>
+          <w:rFonts w:ascii="Lucida Console" w:hAnsi="Lucida Console" w:cs="Lucida Console"/>
+          <w:sz w:val="18"/>
+          <w:szCs w:val="18"/>
+          <w:lang w:val="en-US"/>
+        </w:rPr>
+        <w:t xml:space="preserve">   : Unable to send email. Please see </w:t>
+      </w:r>
+      <w:proofErr w:type="gramStart"/>
+      <w:r>
+        <w:rPr>
+          <w:rFonts w:ascii="Lucida Console" w:hAnsi="Lucida Console" w:cs="Lucida Console"/>
+          <w:sz w:val="18"/>
+          <w:szCs w:val="18"/>
+          <w:lang w:val="en-US"/>
+        </w:rPr>
+        <w:t>log :</w:t>
+      </w:r>
+      <w:proofErr w:type="gramEnd"/>
+      <w:r>
+        <w:rPr>
+          <w:rFonts w:ascii="Lucida Console" w:hAnsi="Lucida Console" w:cs="Lucida Console"/>
+          <w:sz w:val="18"/>
+          <w:szCs w:val="18"/>
+          <w:lang w:val="en-US"/>
+        </w:rPr>
+        <w:t xml:space="preserve"> Local address contains control or whitespace</w:t>
+      </w:r>
+    </w:p>
+    <w:p>
+      <w:pPr>
+        <w:autoSpaceDE w:val="0"/>
+        <w:autoSpaceDN w:val="0"/>
+        <w:adjustRightInd w:val="0"/>
+        <w:spacing w:after="0" w:line="240" w:lineRule="auto"/>
+        <w:rPr>
+          <w:rFonts w:ascii="Lucida Console" w:hAnsi="Lucida Console" w:cs="Lucida Console"/>
+          <w:sz w:val="18"/>
+          <w:szCs w:val="18"/>
+          <w:lang w:val="en-US"/>
+        </w:rPr>
+      </w:pPr>
+      <w:r>
+        <w:rPr>
+          <w:rFonts w:ascii="Lucida Console" w:hAnsi="Lucida Console" w:cs="Lucida Console"/>
+          <w:sz w:val="18"/>
+          <w:szCs w:val="18"/>
+          <w:lang w:val="en-US"/>
+        </w:rPr>
+        <w:t>2019-03-09 19:22:18.</w:t>
+      </w:r>
+      <w:proofErr w:type="gramStart"/>
+      <w:r>
+        <w:rPr>
+          <w:rFonts w:ascii="Lucida Console" w:hAnsi="Lucida Console" w:cs="Lucida Console"/>
+          <w:sz w:val="18"/>
+          <w:szCs w:val="18"/>
+          <w:lang w:val="en-US"/>
+        </w:rPr>
+        <w:t>823  INFO</w:t>
+      </w:r>
+      <w:proofErr w:type="gramEnd"/>
+      <w:r>
+        <w:rPr>
+          <w:rFonts w:ascii="Lucida Console" w:hAnsi="Lucida Console" w:cs="Lucida Console"/>
+          <w:sz w:val="18"/>
+          <w:szCs w:val="18"/>
+          <w:lang w:val="en-US"/>
+        </w:rPr>
+        <w:t xml:space="preserve"> 22132 --- [pool-1-thread-2] </w:t>
+      </w:r>
+      <w:proofErr w:type="spellStart"/>
+      <w:r>
+        <w:rPr>
+          <w:rFonts w:ascii="Lucida Console" w:hAnsi="Lucida Console" w:cs="Lucida Console"/>
+          <w:sz w:val="18"/>
+          <w:szCs w:val="18"/>
+          <w:lang w:val="en-US"/>
+        </w:rPr>
+        <w:t>c.a.s.assignment.tester.utils.SendMail</w:t>
+      </w:r>
+      <w:proofErr w:type="spellEnd"/>
+      <w:r>
+        <w:rPr>
+          <w:rFonts w:ascii="Lucida Console" w:hAnsi="Lucida Console" w:cs="Lucida Console"/>
+          <w:sz w:val="18"/>
+          <w:szCs w:val="18"/>
+          <w:lang w:val="en-US"/>
+        </w:rPr>
+        <w:t xml:space="preserve">   : Test Suite TSuite12 executed </w:t>
+      </w:r>
+      <w:proofErr w:type="spellStart"/>
+      <w:r>
+        <w:rPr>
+          <w:rFonts w:ascii="Lucida Console" w:hAnsi="Lucida Console" w:cs="Lucida Console"/>
+          <w:sz w:val="18"/>
+          <w:szCs w:val="18"/>
+          <w:lang w:val="en-US"/>
+        </w:rPr>
+        <w:t>sucessfully</w:t>
+      </w:r>
+      <w:proofErr w:type="spellEnd"/>
+    </w:p>
+    <w:p>
+      <w:pPr>
+        <w:autoSpaceDE w:val="0"/>
+        <w:autoSpaceDN w:val="0"/>
+        <w:adjustRightInd w:val="0"/>
+        <w:spacing w:after="0" w:line="240" w:lineRule="auto"/>
+        <w:rPr>
+          <w:rFonts w:ascii="Lucida Console" w:hAnsi="Lucida Console" w:cs="Lucida Console"/>
+          <w:sz w:val="18"/>
+          <w:szCs w:val="18"/>
+          <w:lang w:val="en-US"/>
+        </w:rPr>
+      </w:pPr>
+      <w:r>
+        <w:rPr>
+          <w:rFonts w:ascii="Lucida Console" w:hAnsi="Lucida Console" w:cs="Lucida Console"/>
+          <w:sz w:val="18"/>
+          <w:szCs w:val="18"/>
+          <w:lang w:val="en-US"/>
+        </w:rPr>
+        <w:t>2019-03-09 19:22:18.</w:t>
+      </w:r>
+      <w:proofErr w:type="gramStart"/>
+      <w:r>
+        <w:rPr>
+          <w:rFonts w:ascii="Lucida Console" w:hAnsi="Lucida Console" w:cs="Lucida Console"/>
+          <w:sz w:val="18"/>
+          <w:szCs w:val="18"/>
+          <w:lang w:val="en-US"/>
+        </w:rPr>
+        <w:t>823  INFO</w:t>
+      </w:r>
+      <w:proofErr w:type="gramEnd"/>
+      <w:r>
+        <w:rPr>
+          <w:rFonts w:ascii="Lucida Console" w:hAnsi="Lucida Console" w:cs="Lucida Console"/>
+          <w:sz w:val="18"/>
+          <w:szCs w:val="18"/>
+          <w:lang w:val="en-US"/>
+        </w:rPr>
+        <w:t xml:space="preserve"> 22132 --- [pool-1-thread-2] </w:t>
+      </w:r>
+      <w:proofErr w:type="spellStart"/>
+      <w:r>
+        <w:rPr>
+          <w:rFonts w:ascii="Lucida Console" w:hAnsi="Lucida Console" w:cs="Lucida Console"/>
+          <w:sz w:val="18"/>
+          <w:szCs w:val="18"/>
+          <w:lang w:val="en-US"/>
+        </w:rPr>
+        <w:t>c.a.s.assignment.tester.utils.SendMail</w:t>
+      </w:r>
+      <w:proofErr w:type="spellEnd"/>
+      <w:r>
+        <w:rPr>
+          <w:rFonts w:ascii="Lucida Console" w:hAnsi="Lucida Console" w:cs="Lucida Console"/>
+          <w:sz w:val="18"/>
+          <w:szCs w:val="18"/>
+          <w:lang w:val="en-US"/>
+        </w:rPr>
+        <w:t xml:space="preserve">   : &lt;&lt;&lt; </w:t>
+      </w:r>
+      <w:proofErr w:type="spellStart"/>
+      <w:r>
+        <w:rPr>
+          <w:rFonts w:ascii="Lucida Console" w:hAnsi="Lucida Console" w:cs="Lucida Console"/>
+          <w:sz w:val="18"/>
+          <w:szCs w:val="18"/>
+          <w:lang w:val="en-US"/>
+        </w:rPr>
+        <w:t>sendEmail</w:t>
+      </w:r>
+      <w:proofErr w:type="spellEnd"/>
+      <w:r>
+        <w:rPr>
+          <w:rFonts w:ascii="Lucida Console" w:hAnsi="Lucida Console" w:cs="Lucida Console"/>
+          <w:sz w:val="18"/>
+          <w:szCs w:val="18"/>
+          <w:lang w:val="en-US"/>
+        </w:rPr>
+        <w:t xml:space="preserve"> &lt;&lt;&lt;</w:t>
+      </w:r>
+    </w:p>
+    <w:p>
+      <w:pPr>
         <w:tabs>
           <w:tab w:val="center" w:pos="2068"/>
         </w:tabs>
@@ -3396,34 +5242,9 @@
           <w:lang w:bidi="en-US"/>
         </w:rPr>
       </w:pPr>
-      <w:r>
-        <w:rPr>
-          <w:rFonts w:eastAsia="Times New Roman" w:cs="Calibri"/>
-          <w:color w:val="2F5496" w:themeColor="accent5" w:themeShade="BF"/>
-          <w:sz w:val="24"/>
-          <w:szCs w:val="24"/>
-          <w:lang w:bidi="en-US"/>
-        </w:rPr>
-        <w:t>System was using 5.75 GB of RAM</w:t>
-      </w:r>
-      <w:r>
-        <w:rPr>
-          <w:rFonts w:eastAsia="Times New Roman" w:cs="Calibri"/>
-          <w:color w:val="2F5496" w:themeColor="accent5" w:themeShade="BF"/>
-          <w:sz w:val="24"/>
-          <w:szCs w:val="24"/>
-          <w:lang w:bidi="en-US"/>
-        </w:rPr>
-        <w:t xml:space="preserve"> (Fig 8.2)</w:t>
-      </w:r>
-    </w:p>
-    <w:p>
-      <w:pPr>
-        <w:pStyle w:val="ListParagraph"/>
-        <w:numPr>
-          <w:ilvl w:val="0"/>
-          <w:numId w:val="22"/>
-        </w:numPr>
+    </w:p>
+    <w:p>
+      <w:pPr>
         <w:tabs>
           <w:tab w:val="center" w:pos="2068"/>
         </w:tabs>
@@ -3437,216 +5258,17 @@
           <w:lang w:bidi="en-US"/>
         </w:rPr>
       </w:pPr>
-      <w:r>
-        <w:rPr>
-          <w:rFonts w:eastAsia="Times New Roman" w:cs="Calibri"/>
-          <w:color w:val="2F5496" w:themeColor="accent5" w:themeShade="BF"/>
-          <w:sz w:val="24"/>
-          <w:szCs w:val="24"/>
-          <w:lang w:bidi="en-US"/>
-        </w:rPr>
-        <w:t>After loading the 300 MB file RAM utilization went up by 700 MB (approx.)</w:t>
-      </w:r>
-      <w:r>
-        <w:rPr>
-          <w:rFonts w:eastAsia="Times New Roman" w:cs="Calibri"/>
-          <w:color w:val="2F5496" w:themeColor="accent5" w:themeShade="BF"/>
-          <w:sz w:val="24"/>
-          <w:szCs w:val="24"/>
-          <w:lang w:bidi="en-US"/>
-        </w:rPr>
-        <w:t xml:space="preserve"> (Fig 8.3)</w:t>
-      </w:r>
-      <w:r>
-        <w:rPr>
-          <w:rFonts w:eastAsia="Times New Roman" w:cs="Calibri"/>
-          <w:color w:val="2F5496" w:themeColor="accent5" w:themeShade="BF"/>
-          <w:sz w:val="24"/>
-          <w:szCs w:val="24"/>
-          <w:lang w:bidi="en-US"/>
-        </w:rPr>
-        <w:t xml:space="preserve">. </w:t>
-      </w:r>
-    </w:p>
-    <w:p>
-      <w:pPr>
-        <w:pStyle w:val="ListParagraph"/>
-        <w:numPr>
-          <w:ilvl w:val="0"/>
-          <w:numId w:val="22"/>
-        </w:numPr>
-        <w:tabs>
-          <w:tab w:val="center" w:pos="2068"/>
-        </w:tabs>
-        <w:spacing w:line="276" w:lineRule="auto"/>
-        <w:jc w:val="both"/>
-        <w:rPr>
-          <w:rFonts w:eastAsia="Times New Roman" w:cs="Calibri"/>
-          <w:color w:val="2F5496" w:themeColor="accent5" w:themeShade="BF"/>
-          <w:sz w:val="24"/>
-          <w:szCs w:val="24"/>
-          <w:lang w:bidi="en-US"/>
-        </w:rPr>
-      </w:pPr>
-      <w:r>
-        <w:rPr>
-          <w:rFonts w:eastAsia="Times New Roman" w:cs="Calibri"/>
-          <w:color w:val="2F5496" w:themeColor="accent5" w:themeShade="BF"/>
-          <w:sz w:val="24"/>
-          <w:szCs w:val="24"/>
-          <w:lang w:bidi="en-US"/>
-        </w:rPr>
-        <w:t>It took 5 seconds to load the file</w:t>
-      </w:r>
-      <w:r>
-        <w:rPr>
-          <w:rFonts w:eastAsia="Times New Roman" w:cs="Calibri"/>
-          <w:color w:val="2F5496" w:themeColor="accent5" w:themeShade="BF"/>
-          <w:sz w:val="24"/>
-          <w:szCs w:val="24"/>
-          <w:lang w:bidi="en-US"/>
-        </w:rPr>
-        <w:t xml:space="preserve"> “Time take to load </w:t>
-      </w:r>
-      <w:proofErr w:type="gramStart"/>
-      <w:r>
-        <w:rPr>
-          <w:rFonts w:eastAsia="Times New Roman" w:cs="Calibri"/>
-          <w:color w:val="2F5496" w:themeColor="accent5" w:themeShade="BF"/>
-          <w:sz w:val="24"/>
-          <w:szCs w:val="24"/>
-          <w:lang w:bidi="en-US"/>
-        </w:rPr>
-        <w:t>file :</w:t>
-      </w:r>
-      <w:proofErr w:type="gramEnd"/>
-      <w:r>
-        <w:rPr>
-          <w:rFonts w:eastAsia="Times New Roman" w:cs="Calibri"/>
-          <w:color w:val="2F5496" w:themeColor="accent5" w:themeShade="BF"/>
-          <w:sz w:val="24"/>
-          <w:szCs w:val="24"/>
-          <w:lang w:bidi="en-US"/>
-        </w:rPr>
-        <w:t xml:space="preserve"> 4820”</w:t>
-      </w:r>
-      <w:r>
-        <w:rPr>
-          <w:rFonts w:eastAsia="Times New Roman" w:cs="Calibri"/>
-          <w:color w:val="2F5496" w:themeColor="accent5" w:themeShade="BF"/>
-          <w:sz w:val="24"/>
-          <w:szCs w:val="24"/>
-          <w:lang w:bidi="en-US"/>
-        </w:rPr>
-        <w:t xml:space="preserve"> </w:t>
-      </w:r>
-      <w:proofErr w:type="spellStart"/>
-      <w:r>
-        <w:rPr>
-          <w:rFonts w:eastAsia="Times New Roman" w:cs="Calibri"/>
-          <w:color w:val="2F5496" w:themeColor="accent5" w:themeShade="BF"/>
-          <w:sz w:val="24"/>
-          <w:szCs w:val="24"/>
-          <w:lang w:bidi="en-US"/>
-        </w:rPr>
-        <w:t>ms</w:t>
-      </w:r>
-      <w:proofErr w:type="spellEnd"/>
-    </w:p>
-    <w:p>
-      <w:pPr>
-        <w:tabs>
-          <w:tab w:val="center" w:pos="2068"/>
-        </w:tabs>
-        <w:spacing w:line="276" w:lineRule="auto"/>
-        <w:jc w:val="both"/>
-        <w:rPr>
-          <w:rFonts w:eastAsia="Times New Roman" w:cs="Calibri"/>
-          <w:color w:val="2F5496" w:themeColor="accent5" w:themeShade="BF"/>
-          <w:sz w:val="24"/>
-          <w:szCs w:val="24"/>
-          <w:lang w:bidi="en-US"/>
-        </w:rPr>
-      </w:pPr>
-      <w:r>
-        <w:rPr>
-          <w:rFonts w:eastAsia="Times New Roman" w:cs="Calibri"/>
-          <w:color w:val="2F5496" w:themeColor="accent5" w:themeShade="BF"/>
-          <w:sz w:val="24"/>
-          <w:szCs w:val="24"/>
-          <w:lang w:bidi="en-US"/>
-        </w:rPr>
-        <w:t xml:space="preserve">To </w:t>
-      </w:r>
-      <w:r>
-        <w:rPr>
-          <w:rFonts w:eastAsia="Times New Roman" w:cs="Calibri"/>
-          <w:color w:val="2F5496" w:themeColor="accent5" w:themeShade="BF"/>
-          <w:sz w:val="24"/>
-          <w:szCs w:val="24"/>
-          <w:lang w:bidi="en-US"/>
-        </w:rPr>
-        <w:t xml:space="preserve">summarize if we want to load 1 GB file then we may require 2.5 GB RAM for loading the file with </w:t>
-      </w:r>
-      <w:proofErr w:type="gramStart"/>
-      <w:r>
-        <w:rPr>
-          <w:rFonts w:eastAsia="Times New Roman" w:cs="Calibri"/>
-          <w:color w:val="2F5496" w:themeColor="accent5" w:themeShade="BF"/>
-          <w:sz w:val="24"/>
-          <w:szCs w:val="24"/>
-          <w:lang w:bidi="en-US"/>
-        </w:rPr>
-        <w:t>you</w:t>
-      </w:r>
-      <w:proofErr w:type="gramEnd"/>
-      <w:r>
-        <w:rPr>
-          <w:rFonts w:eastAsia="Times New Roman" w:cs="Calibri"/>
-          <w:color w:val="2F5496" w:themeColor="accent5" w:themeShade="BF"/>
-          <w:sz w:val="24"/>
-          <w:szCs w:val="24"/>
-          <w:lang w:bidi="en-US"/>
-        </w:rPr>
-        <w:t xml:space="preserve"> day to day application.</w:t>
-      </w:r>
-    </w:p>
-    <w:p>
-      <w:pPr>
-        <w:tabs>
-          <w:tab w:val="center" w:pos="2068"/>
-        </w:tabs>
-        <w:spacing w:line="276" w:lineRule="auto"/>
-        <w:jc w:val="both"/>
-        <w:rPr>
-          <w:rFonts w:eastAsia="Times New Roman" w:cs="Calibri"/>
-          <w:color w:val="2F5496" w:themeColor="accent5" w:themeShade="BF"/>
-          <w:sz w:val="24"/>
-          <w:szCs w:val="24"/>
-          <w:lang w:bidi="en-US"/>
-        </w:rPr>
-      </w:pPr>
-    </w:p>
-    <w:p>
-      <w:pPr>
-        <w:keepNext/>
-        <w:tabs>
-          <w:tab w:val="center" w:pos="2068"/>
-        </w:tabs>
-        <w:spacing w:line="276" w:lineRule="auto"/>
-        <w:jc w:val="center"/>
-      </w:pPr>
+      <w:bookmarkStart w:id="13" w:name="_GoBack"/>
       <w:r>
         <w:rPr>
           <w:noProof/>
           <w:lang w:val="en-US"/>
         </w:rPr>
-        <w:lastRenderedPageBreak/>
         <w:drawing>
-          <wp:inline distT="0" distB="0" distL="0" distR="0" wp14:anchorId="0CD0E208" wp14:editId="447C03FB">
-            <wp:extent cx="3895725" cy="4305300"/>
-            <wp:effectExtent l="0" t="0" r="9525" b="0"/>
-            <wp:docPr id="14" name="Picture 14"/>
+          <wp:inline distT="0" distB="0" distL="0" distR="0" wp14:anchorId="6FA2632C" wp14:editId="7D3702BA">
+            <wp:extent cx="6256020" cy="2407920"/>
+            <wp:effectExtent l="0" t="0" r="0" b="0"/>
+            <wp:docPr id="3" name="Picture 3"/>
             <wp:cNvGraphicFramePr>
               <a:graphicFrameLocks xmlns:a="http://schemas.openxmlformats.org/drawingml/2006/main" noChangeAspect="1"/>
             </wp:cNvGraphicFramePr>
@@ -3654,7 +5276,7 @@
               <a:graphicData uri="http://schemas.openxmlformats.org/drawingml/2006/picture">
                 <pic:pic xmlns:pic="http://schemas.openxmlformats.org/drawingml/2006/picture">
                   <pic:nvPicPr>
-                    <pic:cNvPr id="0" name=""/>
+                    <pic:cNvPr id="1" name=""/>
                     <pic:cNvPicPr/>
                   </pic:nvPicPr>
                   <pic:blipFill>
@@ -3666,7 +5288,7 @@
                   <pic:spPr>
                     <a:xfrm>
                       <a:off x="0" y="0"/>
-                      <a:ext cx="3895725" cy="4305300"/>
+                      <a:ext cx="6256020" cy="2407920"/>
                     </a:xfrm>
                     <a:prstGeom prst="rect">
                       <a:avLst/>
@@ -3678,266 +5300,16 @@
           </wp:inline>
         </w:drawing>
       </w:r>
+      <w:bookmarkEnd w:id="13"/>
     </w:p>
     <w:p>
       <w:pPr>
         <w:pStyle w:val="Caption"/>
         <w:jc w:val="center"/>
         <w:rPr>
-          <w:rFonts w:eastAsia="Times New Roman" w:cs="Calibri"/>
-          <w:color w:val="2F5496" w:themeColor="accent5" w:themeShade="BF"/>
-          <w:sz w:val="24"/>
-          <w:szCs w:val="24"/>
-          <w:lang w:bidi="en-US"/>
-        </w:rPr>
-      </w:pPr>
-      <w:r>
-        <w:t xml:space="preserve">Fig 8. </w:t>
-      </w:r>
-      <w:r>
-        <w:rPr>
-          <w:noProof/>
-        </w:rPr>
-        <w:fldChar w:fldCharType="begin"/>
-      </w:r>
-      <w:r>
-        <w:rPr>
-          <w:noProof/>
-        </w:rPr>
-        <w:instrText xml:space="preserve"> SEQ Fig_8. \* ARABIC </w:instrText>
-      </w:r>
-      <w:r>
-        <w:rPr>
-          <w:noProof/>
-        </w:rPr>
-        <w:fldChar w:fldCharType="separate"/>
-      </w:r>
-      <w:r>
-        <w:rPr>
-          <w:noProof/>
-        </w:rPr>
-        <w:t>1</w:t>
-      </w:r>
-      <w:r>
-        <w:rPr>
-          <w:noProof/>
-        </w:rPr>
-        <w:fldChar w:fldCharType="end"/>
-      </w:r>
-    </w:p>
-    <w:p>
-      <w:pPr>
-        <w:ind w:left="360"/>
-        <w:jc w:val="center"/>
-        <w:rPr>
-          <w:lang w:bidi="en-US"/>
-        </w:rPr>
-      </w:pPr>
-    </w:p>
-    <w:p>
-      <w:pPr>
-        <w:ind w:left="360"/>
-        <w:rPr>
-          <w:lang w:bidi="en-US"/>
-        </w:rPr>
-      </w:pPr>
-    </w:p>
-    <w:p>
-      <w:pPr>
-        <w:keepNext/>
-        <w:ind w:left="360"/>
-        <w:jc w:val="center"/>
-      </w:pPr>
-      <w:r>
-        <w:rPr>
-          <w:noProof/>
-          <w:lang w:val="en-US"/>
-        </w:rPr>
-        <w:drawing>
-          <wp:inline distT="0" distB="0" distL="0" distR="0" wp14:anchorId="64B17B10" wp14:editId="07CB0E93">
-            <wp:extent cx="5731510" cy="2541583"/>
-            <wp:effectExtent l="0" t="0" r="2540" b="0"/>
-            <wp:docPr id="1" name="Picture 1"/>
-            <wp:cNvGraphicFramePr>
-              <a:graphicFrameLocks xmlns:a="http://schemas.openxmlformats.org/drawingml/2006/main" noChangeAspect="1"/>
-            </wp:cNvGraphicFramePr>
-            <a:graphic xmlns:a="http://schemas.openxmlformats.org/drawingml/2006/main">
-              <a:graphicData uri="http://schemas.openxmlformats.org/drawingml/2006/picture">
-                <pic:pic xmlns:pic="http://schemas.openxmlformats.org/drawingml/2006/picture">
-                  <pic:nvPicPr>
-                    <pic:cNvPr id="0" name=""/>
-                    <pic:cNvPicPr/>
-                  </pic:nvPicPr>
-                  <pic:blipFill>
-                    <a:blip r:embed="rId11"/>
-                    <a:stretch>
-                      <a:fillRect/>
-                    </a:stretch>
-                  </pic:blipFill>
-                  <pic:spPr>
-                    <a:xfrm>
-                      <a:off x="0" y="0"/>
-                      <a:ext cx="5731510" cy="2541583"/>
-                    </a:xfrm>
-                    <a:prstGeom prst="rect">
-                      <a:avLst/>
-                    </a:prstGeom>
-                  </pic:spPr>
-                </pic:pic>
-              </a:graphicData>
-            </a:graphic>
-          </wp:inline>
-        </w:drawing>
-      </w:r>
-    </w:p>
-    <w:p>
-      <w:pPr>
-        <w:pStyle w:val="Caption"/>
-        <w:jc w:val="center"/>
-        <w:rPr>
-          <w:lang w:bidi="en-US"/>
-        </w:rPr>
-      </w:pPr>
-      <w:r>
-        <w:t xml:space="preserve">Fig 8. </w:t>
-      </w:r>
-      <w:r>
-        <w:rPr>
-          <w:noProof/>
-        </w:rPr>
-        <w:fldChar w:fldCharType="begin"/>
-      </w:r>
-      <w:r>
-        <w:rPr>
-          <w:noProof/>
-        </w:rPr>
-        <w:instrText xml:space="preserve"> SEQ Fig_8. \* ARABIC </w:instrText>
-      </w:r>
-      <w:r>
-        <w:rPr>
-          <w:noProof/>
-        </w:rPr>
-        <w:fldChar w:fldCharType="separate"/>
-      </w:r>
-      <w:r>
-        <w:rPr>
-          <w:noProof/>
-        </w:rPr>
-        <w:t>2</w:t>
-      </w:r>
-      <w:r>
-        <w:rPr>
-          <w:noProof/>
-        </w:rPr>
-        <w:fldChar w:fldCharType="end"/>
-      </w:r>
-    </w:p>
-    <w:p>
-      <w:pPr>
-        <w:ind w:left="360"/>
-        <w:rPr>
-          <w:lang w:bidi="en-US"/>
-        </w:rPr>
-      </w:pPr>
-    </w:p>
-    <w:p>
-      <w:pPr>
-        <w:ind w:left="360"/>
-        <w:rPr>
-          <w:lang w:bidi="en-US"/>
-        </w:rPr>
-      </w:pPr>
-    </w:p>
-    <w:p>
-      <w:pPr>
-        <w:keepNext/>
-        <w:ind w:left="360"/>
-        <w:jc w:val="center"/>
-      </w:pPr>
-      <w:r>
-        <w:rPr>
-          <w:noProof/>
-          <w:lang w:val="en-US"/>
-        </w:rPr>
-        <w:lastRenderedPageBreak/>
-        <w:drawing>
-          <wp:inline distT="0" distB="0" distL="0" distR="0" wp14:anchorId="13FAD740" wp14:editId="19206E6C">
-            <wp:extent cx="5731510" cy="2347811"/>
-            <wp:effectExtent l="0" t="0" r="2540" b="0"/>
-            <wp:docPr id="12" name="Picture 12"/>
-            <wp:cNvGraphicFramePr>
-              <a:graphicFrameLocks xmlns:a="http://schemas.openxmlformats.org/drawingml/2006/main" noChangeAspect="1"/>
-            </wp:cNvGraphicFramePr>
-            <a:graphic xmlns:a="http://schemas.openxmlformats.org/drawingml/2006/main">
-              <a:graphicData uri="http://schemas.openxmlformats.org/drawingml/2006/picture">
-                <pic:pic xmlns:pic="http://schemas.openxmlformats.org/drawingml/2006/picture">
-                  <pic:nvPicPr>
-                    <pic:cNvPr id="0" name=""/>
-                    <pic:cNvPicPr/>
-                  </pic:nvPicPr>
-                  <pic:blipFill>
-                    <a:blip r:embed="rId12"/>
-                    <a:stretch>
-                      <a:fillRect/>
-                    </a:stretch>
-                  </pic:blipFill>
-                  <pic:spPr>
-                    <a:xfrm>
-                      <a:off x="0" y="0"/>
-                      <a:ext cx="5731510" cy="2347811"/>
-                    </a:xfrm>
-                    <a:prstGeom prst="rect">
-                      <a:avLst/>
-                    </a:prstGeom>
-                  </pic:spPr>
-                </pic:pic>
-              </a:graphicData>
-            </a:graphic>
-          </wp:inline>
-        </w:drawing>
-      </w:r>
-    </w:p>
-    <w:p>
-      <w:pPr>
-        <w:pStyle w:val="Caption"/>
-        <w:jc w:val="center"/>
-        <w:rPr>
-          <w:lang w:bidi="en-US"/>
-        </w:rPr>
-      </w:pPr>
-      <w:r>
-        <w:t xml:space="preserve">Fig 8. </w:t>
-      </w:r>
-      <w:r>
-        <w:rPr>
-          <w:noProof/>
-        </w:rPr>
-        <w:fldChar w:fldCharType="begin"/>
-      </w:r>
-      <w:r>
-        <w:rPr>
-          <w:noProof/>
-        </w:rPr>
-        <w:instrText xml:space="preserve"> SEQ Fig_8. \* ARABIC </w:instrText>
-      </w:r>
-      <w:r>
-        <w:rPr>
-          <w:noProof/>
-        </w:rPr>
-        <w:fldChar w:fldCharType="separate"/>
-      </w:r>
-      <w:r>
-        <w:rPr>
-          <w:noProof/>
-        </w:rPr>
-        <w:t>3</w:t>
-      </w:r>
-      <w:r>
-        <w:rPr>
-          <w:noProof/>
-        </w:rPr>
-        <w:fldChar w:fldCharType="end"/>
-      </w:r>
+          <w:lang w:bidi="en-US"/>
+        </w:rPr>
+      </w:pPr>
     </w:p>
     <w:sectPr>
       <w:pgSz w:w="11906" w:h="16838"/>
@@ -7861,7 +9233,7 @@
 </file>
 
 <file path=customXml/itemProps1.xml><?xml version="1.0" encoding="utf-8"?>
-<ds:datastoreItem xmlns:ds="http://schemas.openxmlformats.org/officeDocument/2006/customXml" ds:itemID="{7E180F61-9F1F-4814-8484-4403E67965A7}">
+<ds:datastoreItem xmlns:ds="http://schemas.openxmlformats.org/officeDocument/2006/customXml" ds:itemID="{98877B73-26F3-4240-B948-526CD26E9F30}">
   <ds:schemaRefs>
     <ds:schemaRef ds:uri="http://schemas.openxmlformats.org/officeDocument/2006/bibliography"/>
   </ds:schemaRefs>

</xml_diff>